<commit_message>
data: sample data for flight-assignment,flight-crew-member and user-account
</commit_message>
<xml_diff>
--- a/reports/Student #3/03 - Requirements - Student #3.docx
+++ b/reports/Student #3/03 - Requirements - Student #3.docx
@@ -399,16 +399,8 @@
                   <w:rPr>
                     <w:rFonts w:asciiTheme="majorHAnsi" w:hAnsiTheme="majorHAnsi" w:cstheme="majorHAnsi"/>
                   </w:rPr>
-                  <w:t xml:space="preserve">Miranda </w:t>
+                  <w:t>Miranda Balastegui</w:t>
                 </w:r>
-                <w:proofErr w:type="spellStart"/>
-                <w:r>
-                  <w:rPr>
-                    <w:rFonts w:asciiTheme="majorHAnsi" w:hAnsiTheme="majorHAnsi" w:cstheme="majorHAnsi"/>
-                  </w:rPr>
-                  <w:t>Balastegui</w:t>
-                </w:r>
-                <w:proofErr w:type="spellEnd"/>
                 <w:r>
                   <w:rPr>
                     <w:rFonts w:asciiTheme="majorHAnsi" w:hAnsiTheme="majorHAnsi" w:cstheme="majorHAnsi"/>
@@ -610,14 +602,12 @@
                   </w:rPr>
                   <w:t xml:space="preserve">, </w:t>
                 </w:r>
-                <w:proofErr w:type="gramStart"/>
                 <w:r>
                   <w:rPr>
                     <w:rFonts w:asciiTheme="majorHAnsi" w:hAnsiTheme="majorHAnsi" w:cstheme="majorHAnsi"/>
                   </w:rPr>
                   <w:t>2025</w:t>
                 </w:r>
-                <w:proofErr w:type="gramEnd"/>
                 <w:r>
                   <w:rPr>
                     <w:rFonts w:asciiTheme="majorHAnsi" w:hAnsiTheme="majorHAnsi" w:cstheme="majorHAnsi"/>
@@ -1201,7 +1191,13 @@
         </w:sdtPr>
         <w:sdtContent>
           <w:r>
-            <w:t xml:space="preserve">    </w:t>
+            <w:t xml:space="preserve">  </w:t>
+          </w:r>
+          <w:r>
+            <w:t>X</w:t>
+          </w:r>
+          <w:r>
+            <w:t xml:space="preserve">  </w:t>
           </w:r>
         </w:sdtContent>
       </w:sdt>
@@ -1318,7 +1314,13 @@
         </w:sdtPr>
         <w:sdtContent>
           <w:r>
-            <w:t xml:space="preserve">    </w:t>
+            <w:t xml:space="preserve">  </w:t>
+          </w:r>
+          <w:r>
+            <w:t>X</w:t>
+          </w:r>
+          <w:r>
+            <w:t xml:space="preserve">  </w:t>
           </w:r>
         </w:sdtContent>
       </w:sdt>
@@ -1484,7 +1486,13 @@
         </w:sdtPr>
         <w:sdtContent>
           <w:r>
-            <w:t xml:space="preserve">    </w:t>
+            <w:t xml:space="preserve">  </w:t>
+          </w:r>
+          <w:r>
+            <w:t>X</w:t>
+          </w:r>
+          <w:r>
+            <w:t xml:space="preserve">  </w:t>
           </w:r>
         </w:sdtContent>
       </w:sdt>
@@ -7505,7 +7513,9 @@
     <w:rsid w:val="007826C3"/>
     <w:rsid w:val="008B1087"/>
     <w:rsid w:val="008D6165"/>
+    <w:rsid w:val="009116FB"/>
     <w:rsid w:val="00953D97"/>
+    <w:rsid w:val="009A013A"/>
     <w:rsid w:val="009D5AF9"/>
     <w:rsid w:val="00A222AC"/>
     <w:rsid w:val="00BA1063"/>

</xml_diff>

<commit_message>
doc:student 3 doc updated
</commit_message>
<xml_diff>
--- a/reports/Student #3/03 - Requirements - Student #3.docx
+++ b/reports/Student #3/03 - Requirements - Student #3.docx
@@ -399,8 +399,16 @@
                   <w:rPr>
                     <w:rFonts w:asciiTheme="majorHAnsi" w:hAnsiTheme="majorHAnsi" w:cstheme="majorHAnsi"/>
                   </w:rPr>
-                  <w:t>Miranda Balastegui</w:t>
+                  <w:t xml:space="preserve">Miranda </w:t>
                 </w:r>
+                <w:proofErr w:type="spellStart"/>
+                <w:r>
+                  <w:rPr>
+                    <w:rFonts w:asciiTheme="majorHAnsi" w:hAnsiTheme="majorHAnsi" w:cstheme="majorHAnsi"/>
+                  </w:rPr>
+                  <w:t>Balastegui</w:t>
+                </w:r>
+                <w:proofErr w:type="spellEnd"/>
                 <w:r>
                   <w:rPr>
                     <w:rFonts w:asciiTheme="majorHAnsi" w:hAnsiTheme="majorHAnsi" w:cstheme="majorHAnsi"/>
@@ -602,12 +610,14 @@
                   </w:rPr>
                   <w:t xml:space="preserve">, </w:t>
                 </w:r>
+                <w:proofErr w:type="gramStart"/>
                 <w:r>
                   <w:rPr>
                     <w:rFonts w:asciiTheme="majorHAnsi" w:hAnsiTheme="majorHAnsi" w:cstheme="majorHAnsi"/>
                   </w:rPr>
                   <w:t>2025</w:t>
                 </w:r>
+                <w:proofErr w:type="gramEnd"/>
                 <w:r>
                   <w:rPr>
                     <w:rFonts w:asciiTheme="majorHAnsi" w:hAnsiTheme="majorHAnsi" w:cstheme="majorHAnsi"/>
@@ -1691,7 +1701,13 @@
         </w:sdtPr>
         <w:sdtContent>
           <w:r>
-            <w:t xml:space="preserve">    </w:t>
+            <w:t xml:space="preserve">  </w:t>
+          </w:r>
+          <w:r>
+            <w:t>x</w:t>
+          </w:r>
+          <w:r>
+            <w:t xml:space="preserve">  </w:t>
           </w:r>
         </w:sdtContent>
       </w:sdt>
@@ -1736,7 +1752,13 @@
         </w:sdtPr>
         <w:sdtContent>
           <w:r>
-            <w:t xml:space="preserve">    </w:t>
+            <w:t xml:space="preserve">  </w:t>
+          </w:r>
+          <w:r>
+            <w:t>x</w:t>
+          </w:r>
+          <w:r>
+            <w:t xml:space="preserve">  </w:t>
           </w:r>
         </w:sdtContent>
       </w:sdt>
@@ -7508,10 +7530,12 @@
     <w:rsid w:val="004D7778"/>
     <w:rsid w:val="00532E78"/>
     <w:rsid w:val="005351FA"/>
+    <w:rsid w:val="005C0CAB"/>
     <w:rsid w:val="005F0BD3"/>
     <w:rsid w:val="00635F6F"/>
     <w:rsid w:val="007826C3"/>
     <w:rsid w:val="008B1087"/>
+    <w:rsid w:val="008D019E"/>
     <w:rsid w:val="008D6165"/>
     <w:rsid w:val="009116FB"/>
     <w:rsid w:val="00953D97"/>

</xml_diff>

<commit_message>
activity logs requirements finished and some errors fixed
</commit_message>
<xml_diff>
--- a/reports/Student #3/03 - Requirements - Student #3.docx
+++ b/reports/Student #3/03 - Requirements - Student #3.docx
@@ -111,7 +111,6 @@
               </w:rPr>
               <w:tab/>
             </w:r>
-            <w:permStart w:id="379328249" w:edGrp="everyone"/>
             <w:sdt>
               <w:sdtPr>
                 <w:rPr>
@@ -125,6 +124,7 @@
                 <w15:appearance w15:val="hidden"/>
                 <w:text/>
               </w:sdtPr>
+              <w:sdtEndPr/>
               <w:sdtContent>
                 <w:r>
                   <w:rPr>
@@ -158,7 +158,6 @@
                 </w:r>
               </w:sdtContent>
             </w:sdt>
-            <w:permEnd w:id="379328249"/>
           </w:p>
         </w:tc>
       </w:tr>
@@ -204,7 +203,6 @@
               </w:rPr>
               <w:tab/>
             </w:r>
-            <w:permStart w:id="955522721" w:edGrp="everyone"/>
             <w:sdt>
               <w:sdtPr>
                 <w:rPr>
@@ -219,6 +217,7 @@
                 <w15:appearance w15:val="hidden"/>
                 <w:text/>
               </w:sdtPr>
+              <w:sdtEndPr/>
               <w:sdtContent>
                 <w:r>
                   <w:rPr>
@@ -229,7 +228,6 @@
                 </w:r>
               </w:sdtContent>
             </w:sdt>
-            <w:permEnd w:id="955522721"/>
           </w:p>
         </w:tc>
       </w:tr>
@@ -272,7 +270,6 @@
               </w:rPr>
               <w:tab/>
             </w:r>
-            <w:permStart w:id="1490430286" w:edGrp="everyone"/>
             <w:r>
               <w:rPr>
                 <w:rFonts w:asciiTheme="majorHAnsi" w:hAnsiTheme="majorHAnsi" w:cstheme="majorBidi"/>
@@ -280,7 +277,6 @@
               <w:t>5460****</w:t>
             </w:r>
           </w:p>
-          <w:permEnd w:id="1490430286"/>
           <w:p>
             <w:pPr>
               <w:pStyle w:val="Sinespaciado"/>
@@ -310,7 +306,6 @@
               </w:rPr>
               <w:tab/>
             </w:r>
-            <w:permStart w:id="1588551831" w:edGrp="everyone"/>
             <w:sdt>
               <w:sdtPr>
                 <w:rPr>
@@ -324,6 +319,7 @@
                 <w15:appearance w15:val="hidden"/>
                 <w:text/>
               </w:sdtPr>
+              <w:sdtEndPr/>
               <w:sdtContent>
                 <w:r>
                   <w:rPr>
@@ -345,7 +341,6 @@
                 </w:r>
               </w:sdtContent>
             </w:sdt>
-            <w:permEnd w:id="1588551831"/>
           </w:p>
           <w:p>
             <w:pPr>
@@ -374,7 +369,6 @@
               </w:rPr>
               <w:tab/>
             </w:r>
-            <w:permStart w:id="441854091" w:edGrp="everyone"/>
             <w:sdt>
               <w:sdtPr>
                 <w:rPr>
@@ -388,6 +382,7 @@
                 <w15:appearance w15:val="hidden"/>
                 <w:text/>
               </w:sdtPr>
+              <w:sdtEndPr/>
               <w:sdtContent>
                 <w:r>
                   <w:rPr>
@@ -429,7 +424,6 @@
                 </w:r>
               </w:sdtContent>
             </w:sdt>
-            <w:permEnd w:id="441854091"/>
           </w:p>
           <w:p>
             <w:pPr>
@@ -458,7 +452,6 @@
               </w:rPr>
               <w:tab/>
             </w:r>
-            <w:permStart w:id="16126159" w:edGrp="everyone"/>
             <w:sdt>
               <w:sdtPr>
                 <w:rPr>
@@ -472,6 +465,7 @@
                 <w15:appearance w15:val="hidden"/>
                 <w:text/>
               </w:sdtPr>
+              <w:sdtEndPr/>
               <w:sdtContent>
                 <w:r>
                   <w:rPr>
@@ -517,7 +511,6 @@
                 </w:r>
               </w:sdtContent>
             </w:sdt>
-            <w:permEnd w:id="16126159"/>
           </w:p>
         </w:tc>
       </w:tr>
@@ -565,7 +558,6 @@
               </w:rPr>
               <w:tab/>
             </w:r>
-            <w:permStart w:id="925041655" w:edGrp="everyone"/>
             <w:sdt>
               <w:sdtPr>
                 <w:rPr>
@@ -579,6 +571,7 @@
                 <w15:appearance w15:val="hidden"/>
                 <w:text/>
               </w:sdtPr>
+              <w:sdtEndPr/>
               <w:sdtContent>
                 <w:r>
                   <w:rPr>
@@ -626,7 +619,6 @@
                 </w:r>
               </w:sdtContent>
             </w:sdt>
-            <w:permEnd w:id="925041655"/>
           </w:p>
         </w:tc>
       </w:tr>
@@ -636,7 +628,6 @@
         <w:pStyle w:val="Ttulo1"/>
       </w:pPr>
       <w:r>
-        <w:lastRenderedPageBreak/>
         <w:t>MANDATORY</w:t>
       </w:r>
       <w:r>
@@ -798,7 +789,6 @@
         <w:t xml:space="preserve">. </w:t>
       </w:r>
     </w:p>
-    <w:permStart w:id="1733719730" w:edGrp="everyone"/>
     <w:p>
       <w:pPr>
         <w:pStyle w:val="Comment-Grader"/>
@@ -813,6 +803,7 @@
           <w15:appearance w15:val="hidden"/>
           <w:text/>
         </w:sdtPr>
+        <w:sdtEndPr/>
         <w:sdtContent>
           <w:r>
             <w:t xml:space="preserve">  </w:t>
@@ -826,11 +817,7 @@
         </w:sdtContent>
       </w:sdt>
       <w:r>
-        <w:t xml:space="preserve"> </w:t>
-      </w:r>
-      <w:permEnd w:id="1733719730"/>
-      <w:r>
-        <w:t xml:space="preserve">   </w:t>
+        <w:t xml:space="preserve">    </w:t>
       </w:r>
     </w:p>
     <w:p>
@@ -887,7 +874,6 @@
         <w:t xml:space="preserve">.  </w:t>
       </w:r>
     </w:p>
-    <w:permStart w:id="244456920" w:edGrp="everyone"/>
     <w:p>
       <w:pPr>
         <w:pStyle w:val="Comment-Grader"/>
@@ -902,6 +888,7 @@
           <w15:appearance w15:val="hidden"/>
           <w:text/>
         </w:sdtPr>
+        <w:sdtEndPr/>
         <w:sdtContent>
           <w:r>
             <w:t xml:space="preserve">  </w:t>
@@ -914,7 +901,6 @@
           </w:r>
         </w:sdtContent>
       </w:sdt>
-      <w:permEnd w:id="244456920"/>
       <w:r>
         <w:t xml:space="preserve">   </w:t>
       </w:r>
@@ -968,7 +954,6 @@
         </w:rPr>
       </w:pPr>
       <w:r>
-        <w:lastRenderedPageBreak/>
         <w:t>MANDATORY</w:t>
       </w:r>
       <w:r>
@@ -1184,7 +1169,6 @@
         <w:t>.</w:t>
       </w:r>
     </w:p>
-    <w:permStart w:id="1580534963" w:edGrp="everyone"/>
     <w:p>
       <w:pPr>
         <w:pStyle w:val="Comment-Grader"/>
@@ -1199,6 +1183,7 @@
           <w15:appearance w15:val="hidden"/>
           <w:text/>
         </w:sdtPr>
+        <w:sdtEndPr/>
         <w:sdtContent>
           <w:r>
             <w:t xml:space="preserve">  </w:t>
@@ -1211,7 +1196,6 @@
           </w:r>
         </w:sdtContent>
       </w:sdt>
-      <w:permEnd w:id="1580534963"/>
       <w:r>
         <w:t xml:space="preserve">  </w:t>
       </w:r>
@@ -1307,7 +1291,6 @@
       </w:r>
       <w:bookmarkEnd w:id="0"/>
     </w:p>
-    <w:permStart w:id="1685676958" w:edGrp="everyone"/>
     <w:p>
       <w:pPr>
         <w:pStyle w:val="Comment-Grader"/>
@@ -1322,6 +1305,7 @@
           <w15:appearance w15:val="hidden"/>
           <w:text/>
         </w:sdtPr>
+        <w:sdtEndPr/>
         <w:sdtContent>
           <w:r>
             <w:t xml:space="preserve">  </w:t>
@@ -1334,7 +1318,6 @@
           </w:r>
         </w:sdtContent>
       </w:sdt>
-      <w:permEnd w:id="1685676958"/>
       <w:r>
         <w:t xml:space="preserve"> </w:t>
       </w:r>
@@ -1480,7 +1463,6 @@
       </w:r>
     </w:p>
     <w:bookmarkStart w:id="1" w:name="_Hlk157677981"/>
-    <w:permStart w:id="339812661" w:edGrp="everyone"/>
     <w:p>
       <w:pPr>
         <w:pStyle w:val="Comment-Grader"/>
@@ -1494,6 +1476,7 @@
           </w:placeholder>
           <w:text/>
         </w:sdtPr>
+        <w:sdtEndPr/>
         <w:sdtContent>
           <w:r>
             <w:t xml:space="preserve">  </w:t>
@@ -1506,7 +1489,6 @@
           </w:r>
         </w:sdtContent>
       </w:sdt>
-      <w:permEnd w:id="339812661"/>
       <w:r>
         <w:t xml:space="preserve">   </w:t>
       </w:r>
@@ -1549,7 +1531,6 @@
         <w:pStyle w:val="Ttulo2"/>
       </w:pPr>
       <w:r>
-        <w:lastRenderedPageBreak/>
         <w:t>Testing requirements</w:t>
       </w:r>
     </w:p>
@@ -1684,7 +1665,6 @@
         <w:t xml:space="preserve"> </w:t>
       </w:r>
     </w:p>
-    <w:permStart w:id="891315281" w:edGrp="everyone"/>
     <w:p>
       <w:pPr>
         <w:pStyle w:val="Comment-Grader"/>
@@ -1699,6 +1679,7 @@
           <w15:appearance w15:val="hidden"/>
           <w:text/>
         </w:sdtPr>
+        <w:sdtEndPr/>
         <w:sdtContent>
           <w:r>
             <w:t xml:space="preserve">  </w:t>
@@ -1711,7 +1692,6 @@
           </w:r>
         </w:sdtContent>
       </w:sdt>
-      <w:permEnd w:id="891315281"/>
     </w:p>
     <w:p>
       <w:pPr>
@@ -1735,7 +1715,6 @@
         <w:t xml:space="preserve">.  </w:t>
       </w:r>
     </w:p>
-    <w:permStart w:id="338698352" w:edGrp="everyone"/>
     <w:p>
       <w:pPr>
         <w:pStyle w:val="Comment-Grader"/>
@@ -1750,6 +1729,7 @@
           <w15:appearance w15:val="hidden"/>
           <w:text/>
         </w:sdtPr>
+        <w:sdtEndPr/>
         <w:sdtContent>
           <w:r>
             <w:t xml:space="preserve">  </w:t>
@@ -1762,7 +1742,6 @@
           </w:r>
         </w:sdtContent>
       </w:sdt>
-      <w:permEnd w:id="338698352"/>
       <w:r>
         <w:t xml:space="preserve">   </w:t>
       </w:r>
@@ -1773,7 +1752,6 @@
         <w:pStyle w:val="Ttulo1"/>
       </w:pPr>
       <w:r>
-        <w:lastRenderedPageBreak/>
         <w:t>MANDATORY</w:t>
       </w:r>
       <w:r>
@@ -1999,7 +1977,6 @@
         <w:t>.</w:t>
       </w:r>
     </w:p>
-    <w:permStart w:id="8470091" w:edGrp="everyone"/>
     <w:p>
       <w:pPr>
         <w:pStyle w:val="Comment-Grader"/>
@@ -2014,13 +1991,19 @@
           <w15:appearance w15:val="hidden"/>
           <w:text/>
         </w:sdtPr>
+        <w:sdtEndPr/>
         <w:sdtContent>
           <w:r>
-            <w:t xml:space="preserve">    </w:t>
+            <w:t xml:space="preserve">  </w:t>
+          </w:r>
+          <w:r>
+            <w:t>x</w:t>
+          </w:r>
+          <w:r>
+            <w:t xml:space="preserve">  </w:t>
           </w:r>
         </w:sdtContent>
       </w:sdt>
-      <w:permEnd w:id="8470091"/>
       <w:r>
         <w:t xml:space="preserve">    </w:t>
       </w:r>
@@ -2128,7 +2111,6 @@
         <w:t xml:space="preserve">. </w:t>
       </w:r>
     </w:p>
-    <w:permStart w:id="66585966" w:edGrp="everyone"/>
     <w:p>
       <w:pPr>
         <w:pStyle w:val="Comment-Grader"/>
@@ -2143,13 +2125,19 @@
           <w15:appearance w15:val="hidden"/>
           <w:text/>
         </w:sdtPr>
+        <w:sdtEndPr/>
         <w:sdtContent>
           <w:r>
-            <w:t xml:space="preserve">    </w:t>
+            <w:t xml:space="preserve">  </w:t>
+          </w:r>
+          <w:r>
+            <w:t>x</w:t>
+          </w:r>
+          <w:r>
+            <w:t xml:space="preserve">  </w:t>
           </w:r>
         </w:sdtContent>
       </w:sdt>
-      <w:permEnd w:id="66585966"/>
       <w:r>
         <w:t xml:space="preserve">    </w:t>
       </w:r>
@@ -2191,7 +2179,6 @@
         <w:pStyle w:val="Ttulo2"/>
       </w:pPr>
       <w:r>
-        <w:lastRenderedPageBreak/>
         <w:t>Managerial requirements</w:t>
       </w:r>
     </w:p>
@@ -2209,7 +2196,6 @@
         <w:t xml:space="preserve">.  </w:t>
       </w:r>
     </w:p>
-    <w:permStart w:id="1123494185" w:edGrp="everyone"/>
     <w:p>
       <w:pPr>
         <w:pStyle w:val="Comment-Grader"/>
@@ -2224,13 +2210,19 @@
           <w15:appearance w15:val="hidden"/>
           <w:text/>
         </w:sdtPr>
+        <w:sdtEndPr/>
         <w:sdtContent>
           <w:r>
-            <w:t xml:space="preserve">    </w:t>
+            <w:t xml:space="preserve">   </w:t>
+          </w:r>
+          <w:r>
+            <w:t>x</w:t>
+          </w:r>
+          <w:r>
+            <w:t xml:space="preserve"> </w:t>
           </w:r>
         </w:sdtContent>
       </w:sdt>
-      <w:permEnd w:id="1123494185"/>
       <w:r>
         <w:t xml:space="preserve">   </w:t>
       </w:r>
@@ -2240,7 +2232,6 @@
         <w:pStyle w:val="Ttulo1"/>
       </w:pPr>
       <w:r>
-        <w:lastRenderedPageBreak/>
         <w:t>MANDATORY</w:t>
       </w:r>
       <w:r>
@@ -2278,7 +2269,6 @@
         <w:t xml:space="preserve">  </w:t>
       </w:r>
     </w:p>
-    <w:permStart w:id="955400387" w:edGrp="everyone"/>
     <w:p>
       <w:pPr>
         <w:pStyle w:val="Comment-Grader"/>
@@ -2293,13 +2283,13 @@
           <w15:appearance w15:val="hidden"/>
           <w:text/>
         </w:sdtPr>
+        <w:sdtEndPr/>
         <w:sdtContent>
           <w:r>
             <w:t xml:space="preserve">    </w:t>
           </w:r>
         </w:sdtContent>
       </w:sdt>
-      <w:permEnd w:id="955400387"/>
       <w:r>
         <w:t xml:space="preserve">   </w:t>
       </w:r>
@@ -2364,7 +2354,6 @@
         <w:t xml:space="preserve">. </w:t>
       </w:r>
     </w:p>
-    <w:permStart w:id="973563344" w:edGrp="everyone"/>
     <w:p>
       <w:pPr>
         <w:pStyle w:val="Comment-Grader"/>
@@ -2378,13 +2367,13 @@
           </w:placeholder>
           <w:text/>
         </w:sdtPr>
+        <w:sdtEndPr/>
         <w:sdtContent>
           <w:r>
             <w:t xml:space="preserve">    </w:t>
           </w:r>
         </w:sdtContent>
       </w:sdt>
-      <w:permEnd w:id="973563344"/>
       <w:r>
         <w:t xml:space="preserve">   </w:t>
       </w:r>
@@ -2417,7 +2406,6 @@
         <w:t xml:space="preserve"> </w:t>
       </w:r>
     </w:p>
-    <w:permStart w:id="182535402" w:edGrp="everyone"/>
     <w:p>
       <w:pPr>
         <w:pStyle w:val="Comment-Grader"/>
@@ -2432,13 +2420,13 @@
           <w15:appearance w15:val="hidden"/>
           <w:text/>
         </w:sdtPr>
+        <w:sdtEndPr/>
         <w:sdtContent>
           <w:r>
             <w:t xml:space="preserve">    </w:t>
           </w:r>
         </w:sdtContent>
       </w:sdt>
-      <w:permEnd w:id="182535402"/>
       <w:r>
         <w:t xml:space="preserve">   </w:t>
       </w:r>
@@ -2454,7 +2442,6 @@
         <w:t xml:space="preserve">. </w:t>
       </w:r>
     </w:p>
-    <w:permStart w:id="966666940" w:edGrp="everyone"/>
     <w:p>
       <w:pPr>
         <w:pStyle w:val="Comment-Grader"/>
@@ -2468,13 +2455,13 @@
           </w:placeholder>
           <w:text/>
         </w:sdtPr>
+        <w:sdtEndPr/>
         <w:sdtContent>
           <w:r>
             <w:t xml:space="preserve">    </w:t>
           </w:r>
         </w:sdtContent>
       </w:sdt>
-      <w:permEnd w:id="966666940"/>
       <w:r>
         <w:t xml:space="preserve">  </w:t>
       </w:r>
@@ -2504,7 +2491,6 @@
         <w:pStyle w:val="Ttulo1"/>
       </w:pPr>
       <w:r>
-        <w:lastRenderedPageBreak/>
         <w:t>SUPPLEMENTARY I</w:t>
       </w:r>
       <w:r>
@@ -2643,7 +2629,6 @@
         </w:rPr>
       </w:pPr>
       <w:r>
-        <w:lastRenderedPageBreak/>
         <w:t>SUPPLEMENTARY I</w:t>
       </w:r>
       <w:r>
@@ -2818,7 +2803,6 @@
         <w:t xml:space="preserve">. </w:t>
       </w:r>
     </w:p>
-    <w:permStart w:id="969371863" w:edGrp="everyone"/>
     <w:p>
       <w:pPr>
         <w:pStyle w:val="Comment-Grader"/>
@@ -2839,6 +2823,7 @@
           <w15:appearance w15:val="hidden"/>
           <w:text/>
         </w:sdtPr>
+        <w:sdtEndPr/>
         <w:sdtContent>
           <w:r>
             <w:rPr>
@@ -2848,7 +2833,6 @@
           </w:r>
         </w:sdtContent>
       </w:sdt>
-      <w:permEnd w:id="969371863"/>
       <w:r>
         <w:rPr>
           <w:lang w:val="en-US"/>
@@ -2923,7 +2907,6 @@
         <w:t xml:space="preserve"> </w:t>
       </w:r>
     </w:p>
-    <w:permStart w:id="693064756" w:edGrp="everyone"/>
     <w:p>
       <w:pPr>
         <w:pStyle w:val="Comment-Grader"/>
@@ -2938,13 +2921,13 @@
           <w15:appearance w15:val="hidden"/>
           <w:text/>
         </w:sdtPr>
+        <w:sdtEndPr/>
         <w:sdtContent>
           <w:r>
             <w:t xml:space="preserve">    </w:t>
           </w:r>
         </w:sdtContent>
       </w:sdt>
-      <w:permEnd w:id="693064756"/>
       <w:r>
         <w:t xml:space="preserve">   </w:t>
       </w:r>
@@ -2954,7 +2937,6 @@
         <w:pStyle w:val="Ttulo1"/>
       </w:pPr>
       <w:r>
-        <w:lastRenderedPageBreak/>
         <w:t>SUPPLEMENTARY I</w:t>
       </w:r>
       <w:r>
@@ -3033,7 +3015,6 @@
         <w:t xml:space="preserve">. </w:t>
       </w:r>
     </w:p>
-    <w:permStart w:id="907674408" w:edGrp="everyone"/>
     <w:p>
       <w:pPr>
         <w:pStyle w:val="Comment-Grader"/>
@@ -3048,13 +3029,13 @@
           <w15:appearance w15:val="hidden"/>
           <w:text/>
         </w:sdtPr>
+        <w:sdtEndPr/>
         <w:sdtContent>
           <w:r>
             <w:t xml:space="preserve">    </w:t>
           </w:r>
         </w:sdtContent>
       </w:sdt>
-      <w:permEnd w:id="907674408"/>
       <w:r>
         <w:t xml:space="preserve">   </w:t>
       </w:r>
@@ -3098,7 +3079,6 @@
         <w:t xml:space="preserve">. </w:t>
       </w:r>
     </w:p>
-    <w:permStart w:id="1041122519" w:edGrp="everyone"/>
     <w:p>
       <w:pPr>
         <w:pStyle w:val="Comment-Grader"/>
@@ -3113,13 +3093,13 @@
           <w15:appearance w15:val="hidden"/>
           <w:text/>
         </w:sdtPr>
+        <w:sdtEndPr/>
         <w:sdtContent>
           <w:r>
             <w:t xml:space="preserve">    </w:t>
           </w:r>
         </w:sdtContent>
       </w:sdt>
-      <w:permEnd w:id="1041122519"/>
       <w:r>
         <w:t xml:space="preserve">   </w:t>
       </w:r>
@@ -3180,7 +3160,6 @@
         <w:t xml:space="preserve"> </w:t>
       </w:r>
     </w:p>
-    <w:permStart w:id="1706774679" w:edGrp="everyone"/>
     <w:p>
       <w:pPr>
         <w:pStyle w:val="Comment-Grader"/>
@@ -3195,13 +3174,13 @@
           <w15:appearance w15:val="hidden"/>
           <w:text/>
         </w:sdtPr>
+        <w:sdtEndPr/>
         <w:sdtContent>
           <w:r>
             <w:t xml:space="preserve">    </w:t>
           </w:r>
         </w:sdtContent>
       </w:sdt>
-      <w:permEnd w:id="1706774679"/>
       <w:r>
         <w:t xml:space="preserve">    </w:t>
       </w:r>
@@ -3248,7 +3227,6 @@
         <w:t xml:space="preserve">. </w:t>
       </w:r>
     </w:p>
-    <w:permStart w:id="1213296232" w:edGrp="everyone"/>
     <w:p>
       <w:pPr>
         <w:pStyle w:val="Comment-Grader"/>
@@ -3263,13 +3241,13 @@
           <w15:appearance w15:val="hidden"/>
           <w:text/>
         </w:sdtPr>
+        <w:sdtEndPr/>
         <w:sdtContent>
           <w:r>
             <w:t xml:space="preserve">    </w:t>
           </w:r>
         </w:sdtContent>
       </w:sdt>
-      <w:permEnd w:id="1213296232"/>
       <w:r>
         <w:t xml:space="preserve">    </w:t>
       </w:r>
@@ -3332,7 +3310,6 @@
         <w:t xml:space="preserve"> </w:t>
       </w:r>
     </w:p>
-    <w:permStart w:id="1335822965" w:edGrp="everyone"/>
     <w:p>
       <w:pPr>
         <w:pStyle w:val="Comment-Grader"/>
@@ -3346,13 +3323,13 @@
           </w:placeholder>
           <w:text/>
         </w:sdtPr>
+        <w:sdtEndPr/>
         <w:sdtContent>
           <w:r>
             <w:t xml:space="preserve">    </w:t>
           </w:r>
         </w:sdtContent>
       </w:sdt>
-      <w:permEnd w:id="1335822965"/>
       <w:r>
         <w:t xml:space="preserve">   </w:t>
       </w:r>
@@ -3362,7 +3339,6 @@
         <w:pStyle w:val="Ttulo1"/>
       </w:pPr>
       <w:r>
-        <w:lastRenderedPageBreak/>
         <w:t>SUPPLEMENTARY I</w:t>
       </w:r>
       <w:r>
@@ -3448,7 +3424,6 @@
         <w:t xml:space="preserve"> </w:t>
       </w:r>
     </w:p>
-    <w:permStart w:id="2020559059" w:edGrp="everyone"/>
     <w:p>
       <w:pPr>
         <w:pStyle w:val="Comment-Grader"/>
@@ -3463,13 +3438,13 @@
           <w15:appearance w15:val="hidden"/>
           <w:text/>
         </w:sdtPr>
+        <w:sdtEndPr/>
         <w:sdtContent>
           <w:r>
             <w:t xml:space="preserve">    </w:t>
           </w:r>
         </w:sdtContent>
       </w:sdt>
-      <w:permEnd w:id="2020559059"/>
       <w:r>
         <w:t xml:space="preserve">  </w:t>
       </w:r>
@@ -3493,7 +3468,6 @@
         <w:t xml:space="preserve">. </w:t>
       </w:r>
     </w:p>
-    <w:permStart w:id="1465457504" w:edGrp="everyone"/>
     <w:p>
       <w:pPr>
         <w:pStyle w:val="Comment-Grader"/>
@@ -3508,13 +3482,13 @@
           <w15:appearance w15:val="hidden"/>
           <w:text/>
         </w:sdtPr>
+        <w:sdtEndPr/>
         <w:sdtContent>
           <w:r>
             <w:t xml:space="preserve">    </w:t>
           </w:r>
         </w:sdtContent>
       </w:sdt>
-      <w:permEnd w:id="1465457504"/>
       <w:r>
         <w:t xml:space="preserve">   </w:t>
       </w:r>
@@ -3537,7 +3511,6 @@
         <w:pStyle w:val="Ttulo1"/>
       </w:pPr>
       <w:r>
-        <w:lastRenderedPageBreak/>
         <w:t>SUPPLEMENTARY II</w:t>
       </w:r>
       <w:r>
@@ -3633,7 +3606,6 @@
         <w:t xml:space="preserve">. </w:t>
       </w:r>
     </w:p>
-    <w:permStart w:id="122899937" w:edGrp="everyone"/>
     <w:p>
       <w:pPr>
         <w:pStyle w:val="Comment-Grader"/>
@@ -3648,6 +3620,7 @@
           <w15:appearance w15:val="hidden"/>
           <w:text/>
         </w:sdtPr>
+        <w:sdtEndPr/>
         <w:sdtContent>
           <w:r>
             <w:t xml:space="preserve">  </w:t>
@@ -3660,7 +3633,6 @@
           </w:r>
         </w:sdtContent>
       </w:sdt>
-      <w:permEnd w:id="122899937"/>
     </w:p>
     <w:p>
       <w:pPr>
@@ -3673,7 +3645,6 @@
         <w:t xml:space="preserve">. </w:t>
       </w:r>
     </w:p>
-    <w:permStart w:id="1353130504" w:edGrp="everyone"/>
     <w:p>
       <w:pPr>
         <w:pStyle w:val="Comment-Grader"/>
@@ -3688,6 +3659,7 @@
           <w15:appearance w15:val="hidden"/>
           <w:text/>
         </w:sdtPr>
+        <w:sdtEndPr/>
         <w:sdtContent>
           <w:r>
             <w:t xml:space="preserve"> </w:t>
@@ -3700,7 +3672,6 @@
           </w:r>
         </w:sdtContent>
       </w:sdt>
-      <w:permEnd w:id="1353130504"/>
     </w:p>
     <w:p/>
     <w:p/>
@@ -3726,7 +3697,6 @@
         </w:rPr>
       </w:pPr>
       <w:r>
-        <w:lastRenderedPageBreak/>
         <w:t>SUPPLEMENTARY II</w:t>
       </w:r>
       <w:r>
@@ -3806,7 +3776,6 @@
         <w:t>the students’ responsibility to find the appropriate service; no implicit or explicit liabilities shall be covered by the University of Seville or their individual affiliates if the students hire pay-per-use services!  The students are strongly advised to ensure that the service they choose is free of charge.</w:t>
       </w:r>
     </w:p>
-    <w:permStart w:id="1524918791" w:edGrp="everyone"/>
     <w:p>
       <w:pPr>
         <w:pStyle w:val="Comment-Grader"/>
@@ -3827,6 +3796,7 @@
           <w15:appearance w15:val="hidden"/>
           <w:text/>
         </w:sdtPr>
+        <w:sdtEndPr/>
         <w:sdtContent>
           <w:r>
             <w:rPr>
@@ -3836,7 +3806,6 @@
           </w:r>
         </w:sdtContent>
       </w:sdt>
-      <w:permEnd w:id="1524918791"/>
       <w:r>
         <w:rPr>
           <w:lang w:val="en-US"/>
@@ -3911,7 +3880,6 @@
         <w:t xml:space="preserve">. </w:t>
       </w:r>
     </w:p>
-    <w:permStart w:id="20847427" w:edGrp="everyone"/>
     <w:p>
       <w:pPr>
         <w:pStyle w:val="Comment-Grader"/>
@@ -3926,13 +3894,13 @@
           <w15:appearance w15:val="hidden"/>
           <w:text/>
         </w:sdtPr>
+        <w:sdtEndPr/>
         <w:sdtContent>
           <w:r>
             <w:t xml:space="preserve">    </w:t>
           </w:r>
         </w:sdtContent>
       </w:sdt>
-      <w:permEnd w:id="20847427"/>
       <w:r>
         <w:t xml:space="preserve">   </w:t>
       </w:r>
@@ -3948,7 +3916,6 @@
         <w:t xml:space="preserve">. </w:t>
       </w:r>
     </w:p>
-    <w:permStart w:id="1765168272" w:edGrp="everyone"/>
     <w:p>
       <w:pPr>
         <w:pStyle w:val="Comment-Grader"/>
@@ -3966,6 +3933,7 @@
           <w15:appearance w15:val="hidden"/>
           <w:text/>
         </w:sdtPr>
+        <w:sdtEndPr/>
         <w:sdtContent>
           <w:r>
             <w:rPr>
@@ -3975,7 +3943,6 @@
           </w:r>
         </w:sdtContent>
       </w:sdt>
-      <w:permEnd w:id="1765168272"/>
       <w:r>
         <w:rPr>
           <w:lang w:val="en-US"/>
@@ -3988,7 +3955,6 @@
         <w:pStyle w:val="Ttulo1"/>
       </w:pPr>
       <w:r>
-        <w:lastRenderedPageBreak/>
         <w:t>SUPPLEMENTARY II</w:t>
       </w:r>
       <w:r>
@@ -4087,7 +4053,6 @@
         <w:t xml:space="preserve">. </w:t>
       </w:r>
     </w:p>
-    <w:permStart w:id="1872234218" w:edGrp="everyone"/>
     <w:p>
       <w:pPr>
         <w:pStyle w:val="Comment-Grader"/>
@@ -4101,13 +4066,13 @@
           </w:placeholder>
           <w:text/>
         </w:sdtPr>
+        <w:sdtEndPr/>
         <w:sdtContent>
           <w:r>
             <w:t xml:space="preserve">    </w:t>
           </w:r>
         </w:sdtContent>
       </w:sdt>
-      <w:permEnd w:id="1872234218"/>
       <w:r>
         <w:t xml:space="preserve">   </w:t>
       </w:r>
@@ -4160,7 +4125,6 @@
         <w:t xml:space="preserve">. </w:t>
       </w:r>
     </w:p>
-    <w:permStart w:id="1729655514" w:edGrp="everyone"/>
     <w:p>
       <w:pPr>
         <w:pStyle w:val="Comment-Grader"/>
@@ -4174,13 +4138,13 @@
           </w:placeholder>
           <w:text/>
         </w:sdtPr>
+        <w:sdtEndPr/>
         <w:sdtContent>
           <w:r>
             <w:t xml:space="preserve">    </w:t>
           </w:r>
         </w:sdtContent>
       </w:sdt>
-      <w:permEnd w:id="1729655514"/>
       <w:r>
         <w:t xml:space="preserve">   </w:t>
       </w:r>
@@ -4236,7 +4200,6 @@
         <w:t xml:space="preserve">. </w:t>
       </w:r>
     </w:p>
-    <w:permStart w:id="268261008" w:edGrp="everyone"/>
     <w:p>
       <w:pPr>
         <w:pStyle w:val="Comment-Grader"/>
@@ -4251,13 +4214,13 @@
           <w15:appearance w15:val="hidden"/>
           <w:text/>
         </w:sdtPr>
+        <w:sdtEndPr/>
         <w:sdtContent>
           <w:r>
             <w:t xml:space="preserve">    </w:t>
           </w:r>
         </w:sdtContent>
       </w:sdt>
-      <w:permEnd w:id="268261008"/>
       <w:r>
         <w:t xml:space="preserve">    </w:t>
       </w:r>
@@ -4273,7 +4236,6 @@
         <w:t xml:space="preserve">. </w:t>
       </w:r>
     </w:p>
-    <w:permStart w:id="1057034605" w:edGrp="everyone"/>
     <w:p>
       <w:pPr>
         <w:pStyle w:val="Comment-Grader"/>
@@ -4293,6 +4255,7 @@
           </w:placeholder>
           <w:text/>
         </w:sdtPr>
+        <w:sdtEndPr/>
         <w:sdtContent>
           <w:r>
             <w:rPr>
@@ -4302,7 +4265,6 @@
           </w:r>
         </w:sdtContent>
       </w:sdt>
-      <w:permEnd w:id="1057034605"/>
       <w:r>
         <w:rPr>
           <w:lang w:val="en-US"/>
@@ -4325,7 +4287,6 @@
         <w:pStyle w:val="Ttulo1"/>
       </w:pPr>
       <w:r>
-        <w:lastRenderedPageBreak/>
         <w:t>SUPPLEMENTARY II</w:t>
       </w:r>
       <w:r>
@@ -4417,7 +4378,6 @@
         <w:t xml:space="preserve">. </w:t>
       </w:r>
     </w:p>
-    <w:permStart w:id="1476480654" w:edGrp="everyone"/>
     <w:p>
       <w:pPr>
         <w:pStyle w:val="Comment-Grader"/>
@@ -4432,13 +4392,13 @@
           <w15:appearance w15:val="hidden"/>
           <w:text/>
         </w:sdtPr>
+        <w:sdtEndPr/>
         <w:sdtContent>
           <w:r>
             <w:t xml:space="preserve">    </w:t>
           </w:r>
         </w:sdtContent>
       </w:sdt>
-      <w:permEnd w:id="1476480654"/>
       <w:r>
         <w:t xml:space="preserve">  </w:t>
       </w:r>
@@ -4462,7 +4422,6 @@
         <w:t xml:space="preserve">. </w:t>
       </w:r>
     </w:p>
-    <w:permStart w:id="95320382" w:edGrp="everyone"/>
     <w:p>
       <w:pPr>
         <w:pStyle w:val="Comment-Grader"/>
@@ -4476,13 +4435,13 @@
           </w:placeholder>
           <w:text/>
         </w:sdtPr>
+        <w:sdtEndPr/>
         <w:sdtContent>
           <w:r>
             <w:t xml:space="preserve">    </w:t>
           </w:r>
         </w:sdtContent>
       </w:sdt>
-      <w:permEnd w:id="95320382"/>
       <w:r>
         <w:t xml:space="preserve">   </w:t>
       </w:r>
@@ -4498,7 +4457,6 @@
         <w:t xml:space="preserve">. </w:t>
       </w:r>
     </w:p>
-    <w:permStart w:id="1440089446" w:edGrp="everyone"/>
     <w:p>
       <w:pPr>
         <w:pStyle w:val="Comment-Grader"/>
@@ -4512,13 +4470,13 @@
           </w:placeholder>
           <w:text/>
         </w:sdtPr>
+        <w:sdtEndPr/>
         <w:sdtContent>
           <w:r>
             <w:t xml:space="preserve">    </w:t>
           </w:r>
         </w:sdtContent>
       </w:sdt>
-      <w:permEnd w:id="1440089446"/>
       <w:r>
         <w:t xml:space="preserve">   </w:t>
       </w:r>
@@ -7518,6 +7476,7 @@
     <w:rsid w:val="00061CE8"/>
     <w:rsid w:val="001221F0"/>
     <w:rsid w:val="00136C7D"/>
+    <w:rsid w:val="0018430D"/>
     <w:rsid w:val="001942D6"/>
     <w:rsid w:val="001B7228"/>
     <w:rsid w:val="00250265"/>
@@ -7534,6 +7493,7 @@
     <w:rsid w:val="005F0BD3"/>
     <w:rsid w:val="00635F6F"/>
     <w:rsid w:val="007826C3"/>
+    <w:rsid w:val="00811075"/>
     <w:rsid w:val="008B1087"/>
     <w:rsid w:val="008D019E"/>
     <w:rsid w:val="008D6165"/>

</xml_diff>

<commit_message>
Mistakes commented in requirement documents
</commit_message>
<xml_diff>
--- a/reports/Student #3/03 - Requirements - Student #3.docx
+++ b/reports/Student #3/03 - Requirements - Student #3.docx
@@ -124,7 +124,6 @@
                 <w15:appearance w15:val="hidden"/>
                 <w:text/>
               </w:sdtPr>
-              <w:sdtEndPr/>
               <w:sdtContent>
                 <w:r>
                   <w:rPr>
@@ -205,7 +204,6 @@
                 <w15:appearance w15:val="hidden"/>
                 <w:text/>
               </w:sdtPr>
-              <w:sdtEndPr/>
               <w:sdtContent>
                 <w:r>
                   <w:rPr>
@@ -284,7 +282,6 @@
                 <w15:appearance w15:val="hidden"/>
                 <w:text/>
               </w:sdtPr>
-              <w:sdtEndPr/>
               <w:sdtContent>
                 <w:r>
                   <w:rPr>
@@ -337,7 +334,6 @@
                 <w15:appearance w15:val="hidden"/>
                 <w:text/>
               </w:sdtPr>
-              <w:sdtEndPr/>
               <w:sdtContent>
                 <w:r>
                   <w:rPr>
@@ -400,7 +396,6 @@
                 <w15:appearance w15:val="hidden"/>
                 <w:text/>
               </w:sdtPr>
-              <w:sdtEndPr/>
               <w:sdtContent>
                 <w:r>
                   <w:rPr>
@@ -457,7 +452,6 @@
                 <w15:appearance w15:val="hidden"/>
                 <w:text/>
               </w:sdtPr>
-              <w:sdtEndPr/>
               <w:sdtContent>
                 <w:r>
                   <w:rPr>
@@ -533,7 +527,6 @@
                 <w15:appearance w15:val="hidden"/>
                 <w:text/>
               </w:sdtPr>
-              <w:sdtEndPr/>
               <w:sdtContent>
                 <w:r>
                   <w:rPr>
@@ -734,7 +727,6 @@
           <w15:appearance w15:val="hidden"/>
           <w:text/>
         </w:sdtPr>
-        <w:sdtEndPr/>
         <w:sdtContent>
           <w:r>
             <w:t xml:space="preserve">  </w:t>
@@ -816,6 +808,9 @@
     <w:p>
       <w:pPr>
         <w:pStyle w:val="Comment-Grader"/>
+        <w:tabs>
+          <w:tab w:val="left" w:pos="7499"/>
+        </w:tabs>
       </w:pPr>
       <w:sdt>
         <w:sdtPr>
@@ -827,7 +822,6 @@
           <w15:appearance w15:val="hidden"/>
           <w:text/>
         </w:sdtPr>
-        <w:sdtEndPr/>
         <w:sdtContent>
           <w:r>
             <w:t xml:space="preserve">  </w:t>
@@ -915,29 +909,403 @@
       <w:r>
         <w:t>.</w:t>
       </w:r>
+      <w:r>
+        <w:tab/>
+      </w:r>
+    </w:p>
+    <w:p>
+      <w:pPr>
+        <w:pStyle w:val="Comment-Grader"/>
+        <w:tabs>
+          <w:tab w:val="left" w:pos="7499"/>
+        </w:tabs>
+        <w:rPr>
+          <w:b/>
+          <w:bCs/>
+        </w:rPr>
+      </w:pPr>
+      <w:r>
+        <w:rPr>
+          <w:b/>
+          <w:bCs/>
+        </w:rPr>
+        <w:t>--CORRECCION ESTUDIANTE</w:t>
+      </w:r>
+      <w:r>
+        <w:rPr>
+          <w:b/>
+          <w:bCs/>
+        </w:rPr>
+        <w:t>—</w:t>
+      </w:r>
+    </w:p>
+    <w:p>
+      <w:pPr>
+        <w:pStyle w:val="Comment-Grader"/>
+        <w:tabs>
+          <w:tab w:val="left" w:pos="7499"/>
+        </w:tabs>
+      </w:pPr>
+      <w:proofErr w:type="spellStart"/>
+      <w:r>
+        <w:t>Respecto</w:t>
+      </w:r>
+      <w:proofErr w:type="spellEnd"/>
+      <w:r>
+        <w:t xml:space="preserve"> a la </w:t>
+      </w:r>
+      <w:proofErr w:type="spellStart"/>
+      <w:r>
+        <w:t>falta</w:t>
+      </w:r>
+      <w:proofErr w:type="spellEnd"/>
+      <w:r>
+        <w:t xml:space="preserve"> de </w:t>
+      </w:r>
+      <w:proofErr w:type="spellStart"/>
+      <w:r>
+        <w:t>diversas</w:t>
+      </w:r>
+      <w:proofErr w:type="spellEnd"/>
+      <w:r>
+        <w:t xml:space="preserve"> issues </w:t>
+      </w:r>
+      <w:proofErr w:type="spellStart"/>
+      <w:r>
+        <w:t>en</w:t>
+      </w:r>
+      <w:proofErr w:type="spellEnd"/>
+      <w:r>
+        <w:t xml:space="preserve"> </w:t>
+      </w:r>
+      <w:proofErr w:type="spellStart"/>
+      <w:r>
+        <w:t>el</w:t>
+      </w:r>
+      <w:proofErr w:type="spellEnd"/>
+      <w:r>
+        <w:t xml:space="preserve"> dashboard, se ha </w:t>
+      </w:r>
+      <w:proofErr w:type="spellStart"/>
+      <w:r>
+        <w:t>procedido</w:t>
+      </w:r>
+      <w:proofErr w:type="spellEnd"/>
+      <w:r>
+        <w:t xml:space="preserve"> a </w:t>
+      </w:r>
+      <w:proofErr w:type="spellStart"/>
+      <w:r>
+        <w:t>crear</w:t>
+      </w:r>
+      <w:proofErr w:type="spellEnd"/>
+      <w:r>
+        <w:t xml:space="preserve"> </w:t>
+      </w:r>
+      <w:proofErr w:type="spellStart"/>
+      <w:r>
+        <w:t>nuevas</w:t>
+      </w:r>
+      <w:proofErr w:type="spellEnd"/>
+      <w:r>
+        <w:t xml:space="preserve"> issues para la </w:t>
+      </w:r>
+      <w:proofErr w:type="spellStart"/>
+      <w:r>
+        <w:t>si-guiente</w:t>
+      </w:r>
+      <w:proofErr w:type="spellEnd"/>
+      <w:r>
+        <w:t xml:space="preserve"> </w:t>
+      </w:r>
+      <w:proofErr w:type="spellStart"/>
+      <w:r>
+        <w:t>convocatoria</w:t>
+      </w:r>
+      <w:proofErr w:type="spellEnd"/>
+      <w:r>
+        <w:t xml:space="preserve"> </w:t>
+      </w:r>
+      <w:proofErr w:type="spellStart"/>
+      <w:r>
+        <w:t>haciendo</w:t>
+      </w:r>
+      <w:proofErr w:type="spellEnd"/>
+      <w:r>
+        <w:t xml:space="preserve"> </w:t>
+      </w:r>
+      <w:proofErr w:type="spellStart"/>
+      <w:r>
+        <w:t>referencia</w:t>
+      </w:r>
+      <w:proofErr w:type="spellEnd"/>
+      <w:r>
+        <w:t xml:space="preserve"> a las </w:t>
+      </w:r>
+      <w:proofErr w:type="spellStart"/>
+      <w:r>
+        <w:t>tareas</w:t>
+      </w:r>
+      <w:proofErr w:type="spellEnd"/>
+      <w:r>
+        <w:t xml:space="preserve"> </w:t>
+      </w:r>
+      <w:proofErr w:type="spellStart"/>
+      <w:r>
+        <w:t>realizar</w:t>
+      </w:r>
+      <w:proofErr w:type="spellEnd"/>
+      <w:r>
+        <w:t xml:space="preserve"> </w:t>
+      </w:r>
+      <w:proofErr w:type="spellStart"/>
+      <w:r>
+        <w:t>necesarias</w:t>
+      </w:r>
+      <w:proofErr w:type="spellEnd"/>
+      <w:r>
+        <w:t xml:space="preserve"> </w:t>
+      </w:r>
+      <w:proofErr w:type="spellStart"/>
+      <w:r>
+        <w:t>indicadas</w:t>
+      </w:r>
+      <w:proofErr w:type="spellEnd"/>
+      <w:r>
+        <w:t xml:space="preserve"> </w:t>
+      </w:r>
+      <w:proofErr w:type="spellStart"/>
+      <w:r>
+        <w:t>en</w:t>
+      </w:r>
+      <w:proofErr w:type="spellEnd"/>
+      <w:r>
+        <w:t xml:space="preserve"> la </w:t>
+      </w:r>
+      <w:proofErr w:type="spellStart"/>
+      <w:r>
+        <w:t>asignatura</w:t>
+      </w:r>
+      <w:proofErr w:type="spellEnd"/>
+      <w:r>
+        <w:t>:</w:t>
+      </w:r>
+    </w:p>
+    <w:p>
+      <w:pPr>
+        <w:pStyle w:val="Comment-Grader"/>
+        <w:tabs>
+          <w:tab w:val="left" w:pos="7499"/>
+        </w:tabs>
+      </w:pPr>
+      <w:r>
+        <w:rPr>
+          <w:noProof/>
+          <w:sz w:val="24"/>
+          <w:szCs w:val="24"/>
+          <w:lang w:val="es-ES"/>
+        </w:rPr>
+        <w:drawing>
+          <wp:inline distT="0" distB="0" distL="0" distR="0" wp14:anchorId="2B010F63" wp14:editId="44017685">
+            <wp:extent cx="2631057" cy="1521920"/>
+            <wp:effectExtent l="0" t="0" r="0" b="2540"/>
+            <wp:docPr id="758336152" name="Imagen 1" descr="Texto&#10;&#10;El contenido generado por IA puede ser incorrecto."/>
+            <wp:cNvGraphicFramePr>
+              <a:graphicFrameLocks xmlns:a="http://schemas.openxmlformats.org/drawingml/2006/main" noChangeAspect="1"/>
+            </wp:cNvGraphicFramePr>
+            <a:graphic xmlns:a="http://schemas.openxmlformats.org/drawingml/2006/main">
+              <a:graphicData uri="http://schemas.openxmlformats.org/drawingml/2006/picture">
+                <pic:pic xmlns:pic="http://schemas.openxmlformats.org/drawingml/2006/picture">
+                  <pic:nvPicPr>
+                    <pic:cNvPr id="758336152" name="Imagen 1" descr="Texto&#10;&#10;El contenido generado por IA puede ser incorrecto."/>
+                    <pic:cNvPicPr/>
+                  </pic:nvPicPr>
+                  <pic:blipFill>
+                    <a:blip r:embed="rId5"/>
+                    <a:stretch>
+                      <a:fillRect/>
+                    </a:stretch>
+                  </pic:blipFill>
+                  <pic:spPr>
+                    <a:xfrm>
+                      <a:off x="0" y="0"/>
+                      <a:ext cx="2646688" cy="1530962"/>
+                    </a:xfrm>
+                    <a:prstGeom prst="rect">
+                      <a:avLst/>
+                    </a:prstGeom>
+                  </pic:spPr>
+                </pic:pic>
+              </a:graphicData>
+            </a:graphic>
+          </wp:inline>
+        </w:drawing>
+      </w:r>
+    </w:p>
+    <w:p>
+      <w:pPr>
+        <w:pStyle w:val="Comment-Grader"/>
+        <w:tabs>
+          <w:tab w:val="left" w:pos="7499"/>
+        </w:tabs>
+      </w:pPr>
+      <w:r>
+        <w:rPr>
+          <w:noProof/>
+          <w:sz w:val="24"/>
+          <w:szCs w:val="24"/>
+          <w:lang w:val="es-ES"/>
+        </w:rPr>
+        <w:lastRenderedPageBreak/>
+        <w:drawing>
+          <wp:inline distT="0" distB="0" distL="0" distR="0" wp14:anchorId="52F19D46" wp14:editId="1A2B6405">
+            <wp:extent cx="4230255" cy="2326923"/>
+            <wp:effectExtent l="0" t="0" r="0" b="0"/>
+            <wp:docPr id="1602653990" name="Imagen 1" descr="Captura de pantalla de un celular&#10;&#10;El contenido generado por IA puede ser incorrecto."/>
+            <wp:cNvGraphicFramePr>
+              <a:graphicFrameLocks xmlns:a="http://schemas.openxmlformats.org/drawingml/2006/main" noChangeAspect="1"/>
+            </wp:cNvGraphicFramePr>
+            <a:graphic xmlns:a="http://schemas.openxmlformats.org/drawingml/2006/main">
+              <a:graphicData uri="http://schemas.openxmlformats.org/drawingml/2006/picture">
+                <pic:pic xmlns:pic="http://schemas.openxmlformats.org/drawingml/2006/picture">
+                  <pic:nvPicPr>
+                    <pic:cNvPr id="1602653990" name="Imagen 1" descr="Captura de pantalla de un celular&#10;&#10;El contenido generado por IA puede ser incorrecto."/>
+                    <pic:cNvPicPr/>
+                  </pic:nvPicPr>
+                  <pic:blipFill>
+                    <a:blip r:embed="rId6"/>
+                    <a:stretch>
+                      <a:fillRect/>
+                    </a:stretch>
+                  </pic:blipFill>
+                  <pic:spPr>
+                    <a:xfrm>
+                      <a:off x="0" y="0"/>
+                      <a:ext cx="4241738" cy="2333240"/>
+                    </a:xfrm>
+                    <a:prstGeom prst="rect">
+                      <a:avLst/>
+                    </a:prstGeom>
+                  </pic:spPr>
+                </pic:pic>
+              </a:graphicData>
+            </a:graphic>
+          </wp:inline>
+        </w:drawing>
+      </w:r>
+    </w:p>
+    <w:p>
+      <w:pPr>
+        <w:pStyle w:val="Comment-Grader"/>
+        <w:tabs>
+          <w:tab w:val="left" w:pos="7499"/>
+        </w:tabs>
+      </w:pPr>
+      <w:r>
+        <w:rPr>
+          <w:noProof/>
+          <w:sz w:val="24"/>
+          <w:szCs w:val="24"/>
+          <w:lang w:val="es-ES"/>
+        </w:rPr>
+        <w:drawing>
+          <wp:inline distT="0" distB="0" distL="0" distR="0" wp14:anchorId="383D8A93" wp14:editId="2BF9EA84">
+            <wp:extent cx="5113064" cy="2770909"/>
+            <wp:effectExtent l="0" t="0" r="0" b="0"/>
+            <wp:docPr id="1010249591" name="Imagen 1" descr="Captura de pantalla de computadora&#10;&#10;El contenido generado por IA puede ser incorrecto."/>
+            <wp:cNvGraphicFramePr>
+              <a:graphicFrameLocks xmlns:a="http://schemas.openxmlformats.org/drawingml/2006/main" noChangeAspect="1"/>
+            </wp:cNvGraphicFramePr>
+            <a:graphic xmlns:a="http://schemas.openxmlformats.org/drawingml/2006/main">
+              <a:graphicData uri="http://schemas.openxmlformats.org/drawingml/2006/picture">
+                <pic:pic xmlns:pic="http://schemas.openxmlformats.org/drawingml/2006/picture">
+                  <pic:nvPicPr>
+                    <pic:cNvPr id="1010249591" name="Imagen 1" descr="Captura de pantalla de computadora&#10;&#10;El contenido generado por IA puede ser incorrecto."/>
+                    <pic:cNvPicPr/>
+                  </pic:nvPicPr>
+                  <pic:blipFill rotWithShape="1">
+                    <a:blip r:embed="rId7"/>
+                    <a:srcRect b="38928"/>
+                    <a:stretch>
+                      <a:fillRect/>
+                    </a:stretch>
+                  </pic:blipFill>
+                  <pic:spPr bwMode="auto">
+                    <a:xfrm>
+                      <a:off x="0" y="0"/>
+                      <a:ext cx="5153804" cy="2792987"/>
+                    </a:xfrm>
+                    <a:prstGeom prst="rect">
+                      <a:avLst/>
+                    </a:prstGeom>
+                    <a:ln>
+                      <a:noFill/>
+                    </a:ln>
+                    <a:extLst>
+                      <a:ext uri="{53640926-AAD7-44D8-BBD7-CCE9431645EC}">
+                        <a14:shadowObscured xmlns:a14="http://schemas.microsoft.com/office/drawing/2010/main"/>
+                      </a:ext>
+                    </a:extLst>
+                  </pic:spPr>
+                </pic:pic>
+              </a:graphicData>
+            </a:graphic>
+          </wp:inline>
+        </w:drawing>
+      </w:r>
+    </w:p>
+    <w:p>
+      <w:pPr>
+        <w:pStyle w:val="Comment-Grader"/>
+        <w:tabs>
+          <w:tab w:val="left" w:pos="7499"/>
+        </w:tabs>
+      </w:pPr>
+      <w:r>
+        <w:rPr>
+          <w:noProof/>
+          <w:sz w:val="24"/>
+          <w:szCs w:val="24"/>
+          <w:lang w:val="es-ES"/>
+        </w:rPr>
+        <w:drawing>
+          <wp:inline distT="0" distB="0" distL="0" distR="0" wp14:anchorId="279608B4" wp14:editId="41D8BB62">
+            <wp:extent cx="5132508" cy="2844800"/>
+            <wp:effectExtent l="0" t="0" r="0" b="0"/>
+            <wp:docPr id="1125151542" name="Imagen 1" descr="Interfaz de usuario gráfica, Texto, Aplicación&#10;&#10;El contenido generado por IA puede ser incorrecto."/>
+            <wp:cNvGraphicFramePr>
+              <a:graphicFrameLocks xmlns:a="http://schemas.openxmlformats.org/drawingml/2006/main" noChangeAspect="1"/>
+            </wp:cNvGraphicFramePr>
+            <a:graphic xmlns:a="http://schemas.openxmlformats.org/drawingml/2006/main">
+              <a:graphicData uri="http://schemas.openxmlformats.org/drawingml/2006/picture">
+                <pic:pic xmlns:pic="http://schemas.openxmlformats.org/drawingml/2006/picture">
+                  <pic:nvPicPr>
+                    <pic:cNvPr id="1125151542" name="Imagen 1" descr="Interfaz de usuario gráfica, Texto, Aplicación&#10;&#10;El contenido generado por IA puede ser incorrecto."/>
+                    <pic:cNvPicPr/>
+                  </pic:nvPicPr>
+                  <pic:blipFill>
+                    <a:blip r:embed="rId8"/>
+                    <a:stretch>
+                      <a:fillRect/>
+                    </a:stretch>
+                  </pic:blipFill>
+                  <pic:spPr>
+                    <a:xfrm>
+                      <a:off x="0" y="0"/>
+                      <a:ext cx="5144129" cy="2851241"/>
+                    </a:xfrm>
+                    <a:prstGeom prst="rect">
+                      <a:avLst/>
+                    </a:prstGeom>
+                  </pic:spPr>
+                </pic:pic>
+              </a:graphicData>
+            </a:graphic>
+          </wp:inline>
+        </w:drawing>
+      </w:r>
     </w:p>
     <w:p/>
-    <w:p>
-      <w:pPr>
-        <w:rPr>
-          <w:lang w:val="en-US"/>
-        </w:rPr>
-      </w:pPr>
-    </w:p>
-    <w:p>
-      <w:pPr>
-        <w:rPr>
-          <w:lang w:val="en-US"/>
-        </w:rPr>
-      </w:pPr>
-    </w:p>
-    <w:p>
-      <w:pPr>
-        <w:rPr>
-          <w:lang w:val="en-US"/>
-        </w:rPr>
-      </w:pPr>
-    </w:p>
     <w:p>
       <w:pPr>
         <w:rPr>
@@ -950,12 +1318,6 @@
           <w:docGrid w:linePitch="299"/>
         </w:sectPr>
       </w:pPr>
-      <w:r>
-        <w:rPr>
-          <w:lang w:val="en-US"/>
-        </w:rPr>
-        <w:br w:type="page"/>
-      </w:r>
     </w:p>
     <w:p>
       <w:pPr>
@@ -1195,7 +1557,6 @@
           <w15:appearance w15:val="hidden"/>
           <w:text/>
         </w:sdtPr>
-        <w:sdtEndPr/>
         <w:sdtContent>
           <w:r>
             <w:t xml:space="preserve">  </w:t>
@@ -1300,7 +1661,7 @@
                     <pic:cNvPicPr/>
                   </pic:nvPicPr>
                   <pic:blipFill>
-                    <a:blip r:embed="rId5"/>
+                    <a:blip r:embed="rId9"/>
                     <a:stretch>
                       <a:fillRect/>
                     </a:stretch>
@@ -1323,6 +1684,254 @@
     </w:p>
     <w:p>
       <w:pPr>
+        <w:pStyle w:val="Comment-Grader"/>
+        <w:tabs>
+          <w:tab w:val="left" w:pos="7499"/>
+        </w:tabs>
+        <w:rPr>
+          <w:b/>
+          <w:bCs/>
+        </w:rPr>
+      </w:pPr>
+      <w:r>
+        <w:rPr>
+          <w:b/>
+          <w:bCs/>
+        </w:rPr>
+        <w:t>--CORRECCION ESTUDIANTE</w:t>
+      </w:r>
+      <w:r>
+        <w:rPr>
+          <w:b/>
+          <w:bCs/>
+        </w:rPr>
+        <w:t>—</w:t>
+      </w:r>
+    </w:p>
+    <w:p>
+      <w:pPr>
+        <w:pStyle w:val="Comment-Grader"/>
+      </w:pPr>
+      <w:r>
+        <w:t xml:space="preserve">Este </w:t>
+      </w:r>
+      <w:proofErr w:type="spellStart"/>
+      <w:r>
+        <w:t>sí</w:t>
+      </w:r>
+      <w:proofErr w:type="spellEnd"/>
+      <w:r>
+        <w:t xml:space="preserve"> se define, </w:t>
+      </w:r>
+      <w:proofErr w:type="spellStart"/>
+      <w:r>
+        <w:t>pero</w:t>
+      </w:r>
+      <w:proofErr w:type="spellEnd"/>
+      <w:r>
+        <w:t xml:space="preserve"> </w:t>
+      </w:r>
+      <w:proofErr w:type="spellStart"/>
+      <w:r>
+        <w:t>en</w:t>
+      </w:r>
+      <w:proofErr w:type="spellEnd"/>
+      <w:r>
+        <w:t xml:space="preserve"> un </w:t>
+      </w:r>
+      <w:proofErr w:type="spellStart"/>
+      <w:r>
+        <w:t>validador</w:t>
+      </w:r>
+      <w:proofErr w:type="spellEnd"/>
+      <w:r>
+        <w:t xml:space="preserve"> </w:t>
+      </w:r>
+      <w:proofErr w:type="spellStart"/>
+      <w:r>
+        <w:t>creado</w:t>
+      </w:r>
+      <w:proofErr w:type="spellEnd"/>
+      <w:r>
+        <w:t xml:space="preserve"> para la </w:t>
+      </w:r>
+      <w:proofErr w:type="spellStart"/>
+      <w:r>
+        <w:t>clase</w:t>
+      </w:r>
+      <w:proofErr w:type="spellEnd"/>
+      <w:r>
+        <w:t xml:space="preserve"> </w:t>
+      </w:r>
+      <w:proofErr w:type="spellStart"/>
+      <w:r>
+        <w:t>denominado</w:t>
+      </w:r>
+      <w:proofErr w:type="spellEnd"/>
+      <w:r>
+        <w:t xml:space="preserve"> </w:t>
+      </w:r>
+      <w:proofErr w:type="spellStart"/>
+      <w:r>
+        <w:t>FligthCrewMemberValidator</w:t>
+      </w:r>
+      <w:proofErr w:type="spellEnd"/>
+      <w:r>
+        <w:t xml:space="preserve">, </w:t>
+      </w:r>
+      <w:proofErr w:type="spellStart"/>
+      <w:r>
+        <w:t>este</w:t>
+      </w:r>
+      <w:proofErr w:type="spellEnd"/>
+      <w:r>
+        <w:t xml:space="preserve"> es </w:t>
+      </w:r>
+      <w:proofErr w:type="spellStart"/>
+      <w:r>
+        <w:t>llamado</w:t>
+      </w:r>
+      <w:proofErr w:type="spellEnd"/>
+      <w:r>
+        <w:t xml:space="preserve"> </w:t>
+      </w:r>
+      <w:proofErr w:type="spellStart"/>
+      <w:r>
+        <w:t>mediante</w:t>
+      </w:r>
+      <w:proofErr w:type="spellEnd"/>
+      <w:r>
+        <w:t xml:space="preserve"> </w:t>
+      </w:r>
+      <w:proofErr w:type="spellStart"/>
+      <w:r>
+        <w:t>el</w:t>
+      </w:r>
+      <w:proofErr w:type="spellEnd"/>
+      <w:r>
+        <w:t xml:space="preserve"> </w:t>
+      </w:r>
+      <w:proofErr w:type="spellStart"/>
+      <w:r>
+        <w:t>índice</w:t>
+      </w:r>
+      <w:proofErr w:type="spellEnd"/>
+      <w:r>
+        <w:t xml:space="preserve"> </w:t>
+      </w:r>
+      <w:proofErr w:type="spellStart"/>
+      <w:r>
+        <w:t>ValidFlightCrewMember</w:t>
+      </w:r>
+      <w:proofErr w:type="spellEnd"/>
+      <w:r>
+        <w:t xml:space="preserve">. Sin embargo, se ha </w:t>
+      </w:r>
+      <w:proofErr w:type="spellStart"/>
+      <w:r>
+        <w:t>añadido</w:t>
+      </w:r>
+      <w:proofErr w:type="spellEnd"/>
+      <w:r>
+        <w:t xml:space="preserve"> a la </w:t>
+      </w:r>
+      <w:proofErr w:type="spellStart"/>
+      <w:r>
+        <w:t>propiedad</w:t>
+      </w:r>
+      <w:proofErr w:type="spellEnd"/>
+      <w:r>
+        <w:t xml:space="preserve"> del </w:t>
+      </w:r>
+      <w:proofErr w:type="spellStart"/>
+      <w:r>
+        <w:t>rol</w:t>
+      </w:r>
+      <w:proofErr w:type="spellEnd"/>
+      <w:r>
+        <w:t xml:space="preserve"> </w:t>
+      </w:r>
+      <w:proofErr w:type="spellStart"/>
+      <w:r>
+        <w:t>el</w:t>
+      </w:r>
+      <w:proofErr w:type="spellEnd"/>
+      <w:r>
+        <w:t xml:space="preserve"> @ValidString </w:t>
+      </w:r>
+      <w:proofErr w:type="spellStart"/>
+      <w:r>
+        <w:t>necesario</w:t>
+      </w:r>
+      <w:proofErr w:type="spellEnd"/>
+      <w:r>
+        <w:t>:</w:t>
+      </w:r>
+    </w:p>
+    <w:p>
+      <w:pPr>
+        <w:pStyle w:val="Comment-Grader"/>
+      </w:pPr>
+      <w:r>
+        <w:rPr>
+          <w:b/>
+          <w:bCs/>
+          <w:noProof/>
+          <w:sz w:val="24"/>
+          <w:szCs w:val="24"/>
+        </w:rPr>
+        <w:drawing>
+          <wp:inline distT="0" distB="0" distL="0" distR="0" wp14:anchorId="6CFAC33F" wp14:editId="38BD64DE">
+            <wp:extent cx="5731510" cy="812170"/>
+            <wp:effectExtent l="0" t="0" r="2540" b="6985"/>
+            <wp:docPr id="463413438" name="Imagen 1" descr="Imagen que contiene Sitio web&#10;&#10;El contenido generado por IA puede ser incorrecto."/>
+            <wp:cNvGraphicFramePr>
+              <a:graphicFrameLocks xmlns:a="http://schemas.openxmlformats.org/drawingml/2006/main" noChangeAspect="1"/>
+            </wp:cNvGraphicFramePr>
+            <a:graphic xmlns:a="http://schemas.openxmlformats.org/drawingml/2006/main">
+              <a:graphicData uri="http://schemas.openxmlformats.org/drawingml/2006/picture">
+                <pic:pic xmlns:pic="http://schemas.openxmlformats.org/drawingml/2006/picture">
+                  <pic:nvPicPr>
+                    <pic:cNvPr id="463413438" name="Imagen 1" descr="Imagen que contiene Sitio web&#10;&#10;El contenido generado por IA puede ser incorrecto."/>
+                    <pic:cNvPicPr>
+                      <a:picLocks noChangeAspect="1" noChangeArrowheads="1"/>
+                    </pic:cNvPicPr>
+                  </pic:nvPicPr>
+                  <pic:blipFill>
+                    <a:blip r:embed="rId10">
+                      <a:extLst>
+                        <a:ext uri="{28A0092B-C50C-407E-A947-70E740481C1C}">
+                          <a14:useLocalDpi xmlns:a14="http://schemas.microsoft.com/office/drawing/2010/main" val="0"/>
+                        </a:ext>
+                      </a:extLst>
+                    </a:blip>
+                    <a:srcRect/>
+                    <a:stretch>
+                      <a:fillRect/>
+                    </a:stretch>
+                  </pic:blipFill>
+                  <pic:spPr bwMode="auto">
+                    <a:xfrm>
+                      <a:off x="0" y="0"/>
+                      <a:ext cx="5731510" cy="812170"/>
+                    </a:xfrm>
+                    <a:prstGeom prst="rect">
+                      <a:avLst/>
+                    </a:prstGeom>
+                    <a:noFill/>
+                    <a:ln>
+                      <a:noFill/>
+                    </a:ln>
+                  </pic:spPr>
+                </pic:pic>
+              </a:graphicData>
+            </a:graphic>
+          </wp:inline>
+        </w:drawing>
+      </w:r>
+    </w:p>
+    <w:p>
+      <w:pPr>
         <w:pStyle w:val="Requirement-Header"/>
       </w:pPr>
       <w:bookmarkStart w:id="0" w:name="OLE_LINK1"/>
@@ -1428,7 +2037,6 @@
           <w15:appearance w15:val="hidden"/>
           <w:text/>
         </w:sdtPr>
-        <w:sdtEndPr/>
         <w:sdtContent>
           <w:r>
             <w:t xml:space="preserve"> </w:t>
@@ -1567,7 +2175,11 @@
         <w:t xml:space="preserve">description </w:t>
       </w:r>
       <w:r>
-        <w:t xml:space="preserve">(up to 255 characters), and a </w:t>
+        <w:t xml:space="preserve">(up to 255 </w:t>
+      </w:r>
+      <w:r>
+        <w:lastRenderedPageBreak/>
+        <w:t xml:space="preserve">characters), and a </w:t>
       </w:r>
       <w:r>
         <w:rPr>
@@ -1599,7 +2211,6 @@
           </w:placeholder>
           <w:text/>
         </w:sdtPr>
-        <w:sdtEndPr/>
         <w:sdtContent>
           <w:r>
             <w:t xml:space="preserve">   </w:t>
@@ -1654,7 +2265,6 @@
         <w:pStyle w:val="Ttulo2"/>
       </w:pPr>
       <w:r>
-        <w:lastRenderedPageBreak/>
         <w:t>Testing requirements</w:t>
       </w:r>
     </w:p>
@@ -1803,7 +2413,6 @@
           <w15:appearance w15:val="hidden"/>
           <w:text/>
         </w:sdtPr>
-        <w:sdtEndPr/>
         <w:sdtContent>
           <w:r>
             <w:t xml:space="preserve"> </w:t>
@@ -1861,7 +2470,6 @@
           <w15:appearance w15:val="hidden"/>
           <w:text/>
         </w:sdtPr>
-        <w:sdtEndPr/>
         <w:sdtContent>
           <w:r>
             <w:t xml:space="preserve">  </w:t>
@@ -2132,7 +2740,6 @@
           <w15:appearance w15:val="hidden"/>
           <w:text/>
         </w:sdtPr>
-        <w:sdtEndPr/>
         <w:sdtContent>
           <w:r>
             <w:t xml:space="preserve">    </w:t>
@@ -2183,7 +2790,7 @@
                     <pic:cNvPicPr/>
                   </pic:nvPicPr>
                   <pic:blipFill>
-                    <a:blip r:embed="rId6"/>
+                    <a:blip r:embed="rId11"/>
                     <a:stretch>
                       <a:fillRect/>
                     </a:stretch>
@@ -2228,7 +2835,7 @@
                     <pic:cNvPicPr/>
                   </pic:nvPicPr>
                   <pic:blipFill>
-                    <a:blip r:embed="rId7"/>
+                    <a:blip r:embed="rId12"/>
                     <a:stretch>
                       <a:fillRect/>
                     </a:stretch>
@@ -2362,7 +2969,7 @@
                     <pic:cNvPicPr/>
                   </pic:nvPicPr>
                   <pic:blipFill>
-                    <a:blip r:embed="rId8"/>
+                    <a:blip r:embed="rId13"/>
                     <a:stretch>
                       <a:fillRect/>
                     </a:stretch>
@@ -2827,7 +3434,7 @@
                     <pic:cNvPicPr/>
                   </pic:nvPicPr>
                   <pic:blipFill>
-                    <a:blip r:embed="rId9"/>
+                    <a:blip r:embed="rId14"/>
                     <a:stretch>
                       <a:fillRect/>
                     </a:stretch>
@@ -3231,7 +3838,7 @@
                     <pic:cNvPicPr/>
                   </pic:nvPicPr>
                   <pic:blipFill>
-                    <a:blip r:embed="rId10"/>
+                    <a:blip r:embed="rId15"/>
                     <a:stretch>
                       <a:fillRect/>
                     </a:stretch>
@@ -3254,6 +3861,3027 @@
     </w:p>
     <w:p>
       <w:pPr>
+        <w:pStyle w:val="Comment-Grader"/>
+        <w:rPr>
+          <w:b/>
+          <w:bCs/>
+        </w:rPr>
+      </w:pPr>
+      <w:r>
+        <w:rPr>
+          <w:b/>
+          <w:bCs/>
+        </w:rPr>
+        <w:t>--CORRECCION ESTUDIANTE—</w:t>
+      </w:r>
+    </w:p>
+    <w:p>
+      <w:pPr>
+        <w:pStyle w:val="Comment-Grader"/>
+      </w:pPr>
+      <w:r>
+        <w:t xml:space="preserve">En </w:t>
+      </w:r>
+      <w:proofErr w:type="spellStart"/>
+      <w:r>
+        <w:t>cuanto</w:t>
+      </w:r>
+      <w:proofErr w:type="spellEnd"/>
+      <w:r>
+        <w:t xml:space="preserve"> a </w:t>
+      </w:r>
+      <w:proofErr w:type="spellStart"/>
+      <w:r>
+        <w:t>los</w:t>
+      </w:r>
+      <w:proofErr w:type="spellEnd"/>
+      <w:r>
+        <w:t xml:space="preserve"> </w:t>
+      </w:r>
+      <w:proofErr w:type="spellStart"/>
+      <w:r>
+        <w:t>errores</w:t>
+      </w:r>
+      <w:proofErr w:type="spellEnd"/>
+      <w:r>
+        <w:t xml:space="preserve"> de </w:t>
+      </w:r>
+      <w:proofErr w:type="spellStart"/>
+      <w:r>
+        <w:t>internacionalización</w:t>
+      </w:r>
+      <w:proofErr w:type="spellEnd"/>
+      <w:r>
+        <w:t xml:space="preserve"> se ha </w:t>
+      </w:r>
+      <w:proofErr w:type="spellStart"/>
+      <w:r>
+        <w:t>procedido</w:t>
+      </w:r>
+      <w:proofErr w:type="spellEnd"/>
+      <w:r>
+        <w:t xml:space="preserve"> a </w:t>
+      </w:r>
+      <w:proofErr w:type="spellStart"/>
+      <w:r>
+        <w:t>añadir</w:t>
+      </w:r>
+      <w:proofErr w:type="spellEnd"/>
+      <w:r>
+        <w:t xml:space="preserve"> entradas al </w:t>
+      </w:r>
+      <w:proofErr w:type="spellStart"/>
+      <w:r>
+        <w:t>fichero</w:t>
+      </w:r>
+      <w:proofErr w:type="spellEnd"/>
+      <w:r>
+        <w:t xml:space="preserve"> </w:t>
+      </w:r>
+      <w:r>
+        <w:t>messages-</w:t>
+      </w:r>
+      <w:proofErr w:type="gramStart"/>
+      <w:r>
+        <w:t>es.</w:t>
+      </w:r>
+      <w:r>
+        <w:t>i</w:t>
+      </w:r>
+      <w:proofErr w:type="gramEnd"/>
+      <w:r>
+        <w:t>18n</w:t>
+      </w:r>
+    </w:p>
+    <w:p>
+      <w:pPr>
+        <w:pStyle w:val="Comment-Grader"/>
+      </w:pPr>
+      <w:r>
+        <w:rPr>
+          <w:noProof/>
+        </w:rPr>
+        <w:drawing>
+          <wp:inline distT="0" distB="0" distL="0" distR="0" wp14:anchorId="72A001EC" wp14:editId="7470B250">
+            <wp:extent cx="5600880" cy="1031857"/>
+            <wp:effectExtent l="0" t="0" r="0" b="0"/>
+            <wp:docPr id="1528869142" name="Imagen 1"/>
+            <wp:cNvGraphicFramePr>
+              <a:graphicFrameLocks xmlns:a="http://schemas.openxmlformats.org/drawingml/2006/main" noChangeAspect="1"/>
+            </wp:cNvGraphicFramePr>
+            <a:graphic xmlns:a="http://schemas.openxmlformats.org/drawingml/2006/main">
+              <a:graphicData uri="http://schemas.openxmlformats.org/drawingml/2006/picture">
+                <pic:pic xmlns:pic="http://schemas.openxmlformats.org/drawingml/2006/picture">
+                  <pic:nvPicPr>
+                    <pic:cNvPr id="0" name="Picture 2"/>
+                    <pic:cNvPicPr>
+                      <a:picLocks noChangeAspect="1" noChangeArrowheads="1"/>
+                    </pic:cNvPicPr>
+                  </pic:nvPicPr>
+                  <pic:blipFill>
+                    <a:blip r:embed="rId16">
+                      <a:extLst>
+                        <a:ext uri="{28A0092B-C50C-407E-A947-70E740481C1C}">
+                          <a14:useLocalDpi xmlns:a14="http://schemas.microsoft.com/office/drawing/2010/main" val="0"/>
+                        </a:ext>
+                      </a:extLst>
+                    </a:blip>
+                    <a:srcRect/>
+                    <a:stretch>
+                      <a:fillRect/>
+                    </a:stretch>
+                  </pic:blipFill>
+                  <pic:spPr bwMode="auto">
+                    <a:xfrm>
+                      <a:off x="0" y="0"/>
+                      <a:ext cx="5659705" cy="1042694"/>
+                    </a:xfrm>
+                    <a:prstGeom prst="rect">
+                      <a:avLst/>
+                    </a:prstGeom>
+                    <a:noFill/>
+                  </pic:spPr>
+                </pic:pic>
+              </a:graphicData>
+            </a:graphic>
+          </wp:inline>
+        </w:drawing>
+      </w:r>
+    </w:p>
+    <w:p>
+      <w:pPr>
+        <w:pStyle w:val="Comment-Grader"/>
+      </w:pPr>
+      <w:proofErr w:type="spellStart"/>
+      <w:r>
+        <w:t>Siguiendo</w:t>
+      </w:r>
+      <w:proofErr w:type="spellEnd"/>
+      <w:r>
+        <w:t xml:space="preserve"> con </w:t>
+      </w:r>
+      <w:proofErr w:type="spellStart"/>
+      <w:r>
+        <w:t>el</w:t>
+      </w:r>
+      <w:proofErr w:type="spellEnd"/>
+      <w:r>
+        <w:t xml:space="preserve"> error que </w:t>
+      </w:r>
+      <w:proofErr w:type="spellStart"/>
+      <w:r>
+        <w:t>permite</w:t>
+      </w:r>
+      <w:proofErr w:type="spellEnd"/>
+      <w:r>
+        <w:t xml:space="preserve"> </w:t>
+      </w:r>
+      <w:proofErr w:type="spellStart"/>
+      <w:r>
+        <w:t>actualizar</w:t>
+      </w:r>
+      <w:proofErr w:type="spellEnd"/>
+      <w:r>
+        <w:t xml:space="preserve"> de </w:t>
+      </w:r>
+      <w:proofErr w:type="spellStart"/>
+      <w:r>
+        <w:t>manera</w:t>
+      </w:r>
+      <w:proofErr w:type="spellEnd"/>
+      <w:r>
+        <w:t xml:space="preserve"> manual la </w:t>
+      </w:r>
+      <w:proofErr w:type="spellStart"/>
+      <w:r>
+        <w:t>fecha</w:t>
+      </w:r>
+      <w:proofErr w:type="spellEnd"/>
+      <w:r>
+        <w:t xml:space="preserve"> de </w:t>
+      </w:r>
+      <w:proofErr w:type="spellStart"/>
+      <w:r>
+        <w:t>úlitma</w:t>
+      </w:r>
+      <w:proofErr w:type="spellEnd"/>
+      <w:r>
+        <w:t xml:space="preserve"> </w:t>
+      </w:r>
+      <w:proofErr w:type="spellStart"/>
+      <w:r>
+        <w:t>actualización</w:t>
+      </w:r>
+      <w:proofErr w:type="spellEnd"/>
+    </w:p>
+    <w:p>
+      <w:pPr>
+        <w:pStyle w:val="Comment-Grader"/>
+      </w:pPr>
+      <w:r>
+        <w:t xml:space="preserve">Se ha </w:t>
+      </w:r>
+      <w:proofErr w:type="spellStart"/>
+      <w:r>
+        <w:t>añadido</w:t>
+      </w:r>
+      <w:proofErr w:type="spellEnd"/>
+      <w:r>
+        <w:t xml:space="preserve"> al </w:t>
+      </w:r>
+      <w:proofErr w:type="spellStart"/>
+      <w:r>
+        <w:t>fichero</w:t>
+      </w:r>
+      <w:proofErr w:type="spellEnd"/>
+      <w:r>
+        <w:t xml:space="preserve"> </w:t>
+      </w:r>
+      <w:proofErr w:type="spellStart"/>
+      <w:r>
+        <w:t>form.jsp</w:t>
+      </w:r>
+      <w:proofErr w:type="spellEnd"/>
+      <w:r>
+        <w:t xml:space="preserve"> de las </w:t>
+      </w:r>
+      <w:proofErr w:type="spellStart"/>
+      <w:r>
+        <w:t>asignaciones</w:t>
+      </w:r>
+      <w:proofErr w:type="spellEnd"/>
+      <w:r>
+        <w:t xml:space="preserve"> de </w:t>
+      </w:r>
+      <w:proofErr w:type="spellStart"/>
+      <w:r>
+        <w:t>vuelo</w:t>
+      </w:r>
+      <w:proofErr w:type="spellEnd"/>
+      <w:r>
+        <w:t xml:space="preserve"> </w:t>
+      </w:r>
+      <w:r>
+        <w:t xml:space="preserve">la </w:t>
+      </w:r>
+      <w:proofErr w:type="spellStart"/>
+      <w:r>
+        <w:t>propiedad</w:t>
+      </w:r>
+      <w:proofErr w:type="spellEnd"/>
+      <w:r>
+        <w:t xml:space="preserve"> </w:t>
+      </w:r>
+      <w:proofErr w:type="spellStart"/>
+      <w:r>
+        <w:t>readOnly</w:t>
+      </w:r>
+      <w:proofErr w:type="spellEnd"/>
+      <w:r>
+        <w:t>=true</w:t>
+      </w:r>
+      <w:r>
+        <w:t xml:space="preserve"> al </w:t>
+      </w:r>
+      <w:proofErr w:type="spellStart"/>
+      <w:r>
+        <w:t>componente</w:t>
+      </w:r>
+      <w:proofErr w:type="spellEnd"/>
+      <w:r>
+        <w:t xml:space="preserve"> que </w:t>
+      </w:r>
+      <w:proofErr w:type="spellStart"/>
+      <w:r>
+        <w:t>hace</w:t>
+      </w:r>
+      <w:proofErr w:type="spellEnd"/>
+      <w:r>
+        <w:t xml:space="preserve"> </w:t>
+      </w:r>
+      <w:proofErr w:type="spellStart"/>
+      <w:r>
+        <w:t>referencia</w:t>
+      </w:r>
+      <w:proofErr w:type="spellEnd"/>
+      <w:r>
+        <w:t xml:space="preserve"> a la </w:t>
+      </w:r>
+      <w:proofErr w:type="spellStart"/>
+      <w:r>
+        <w:t>última</w:t>
+      </w:r>
+      <w:proofErr w:type="spellEnd"/>
+      <w:r>
+        <w:t xml:space="preserve"> </w:t>
+      </w:r>
+      <w:proofErr w:type="spellStart"/>
+      <w:r>
+        <w:t>actualización</w:t>
+      </w:r>
+      <w:proofErr w:type="spellEnd"/>
+      <w:r>
+        <w:t>.</w:t>
+      </w:r>
+    </w:p>
+    <w:p>
+      <w:pPr>
+        <w:pStyle w:val="Comment-Grader"/>
+      </w:pPr>
+      <w:r>
+        <w:rPr>
+          <w:noProof/>
+        </w:rPr>
+        <w:drawing>
+          <wp:inline distT="0" distB="0" distL="0" distR="0" wp14:anchorId="4D1B2092" wp14:editId="5A0FCD1F">
+            <wp:extent cx="5628496" cy="569092"/>
+            <wp:effectExtent l="0" t="0" r="0" b="2540"/>
+            <wp:docPr id="1067922726" name="Imagen 2"/>
+            <wp:cNvGraphicFramePr>
+              <a:graphicFrameLocks xmlns:a="http://schemas.openxmlformats.org/drawingml/2006/main" noChangeAspect="1"/>
+            </wp:cNvGraphicFramePr>
+            <a:graphic xmlns:a="http://schemas.openxmlformats.org/drawingml/2006/main">
+              <a:graphicData uri="http://schemas.openxmlformats.org/drawingml/2006/picture">
+                <pic:pic xmlns:pic="http://schemas.openxmlformats.org/drawingml/2006/picture">
+                  <pic:nvPicPr>
+                    <pic:cNvPr id="0" name="Picture 3"/>
+                    <pic:cNvPicPr>
+                      <a:picLocks noChangeAspect="1" noChangeArrowheads="1"/>
+                    </pic:cNvPicPr>
+                  </pic:nvPicPr>
+                  <pic:blipFill>
+                    <a:blip r:embed="rId17">
+                      <a:extLst>
+                        <a:ext uri="{28A0092B-C50C-407E-A947-70E740481C1C}">
+                          <a14:useLocalDpi xmlns:a14="http://schemas.microsoft.com/office/drawing/2010/main" val="0"/>
+                        </a:ext>
+                      </a:extLst>
+                    </a:blip>
+                    <a:srcRect/>
+                    <a:stretch>
+                      <a:fillRect/>
+                    </a:stretch>
+                  </pic:blipFill>
+                  <pic:spPr bwMode="auto">
+                    <a:xfrm>
+                      <a:off x="0" y="0"/>
+                      <a:ext cx="5704313" cy="576758"/>
+                    </a:xfrm>
+                    <a:prstGeom prst="rect">
+                      <a:avLst/>
+                    </a:prstGeom>
+                    <a:noFill/>
+                  </pic:spPr>
+                </pic:pic>
+              </a:graphicData>
+            </a:graphic>
+          </wp:inline>
+        </w:drawing>
+      </w:r>
+    </w:p>
+    <w:p>
+      <w:pPr>
+        <w:pStyle w:val="Comment-Grader"/>
+      </w:pPr>
+      <w:r>
+        <w:t xml:space="preserve">Por </w:t>
+      </w:r>
+      <w:proofErr w:type="spellStart"/>
+      <w:r>
+        <w:t>otro</w:t>
+      </w:r>
+      <w:proofErr w:type="spellEnd"/>
+      <w:r>
+        <w:t xml:space="preserve"> </w:t>
+      </w:r>
+      <w:proofErr w:type="spellStart"/>
+      <w:r>
+        <w:t>lado</w:t>
+      </w:r>
+      <w:proofErr w:type="spellEnd"/>
+      <w:r>
+        <w:t xml:space="preserve"> se ha </w:t>
+      </w:r>
+      <w:proofErr w:type="spellStart"/>
+      <w:r>
+        <w:t>modificado</w:t>
+      </w:r>
+      <w:proofErr w:type="spellEnd"/>
+      <w:r>
+        <w:t xml:space="preserve"> </w:t>
+      </w:r>
+      <w:proofErr w:type="spellStart"/>
+      <w:r>
+        <w:t>en</w:t>
+      </w:r>
+      <w:proofErr w:type="spellEnd"/>
+      <w:r>
+        <w:t xml:space="preserve"> la </w:t>
+      </w:r>
+      <w:proofErr w:type="spellStart"/>
+      <w:r>
+        <w:t>clase</w:t>
+      </w:r>
+      <w:proofErr w:type="spellEnd"/>
+      <w:r>
+        <w:t xml:space="preserve"> </w:t>
+      </w:r>
+      <w:proofErr w:type="spellStart"/>
+      <w:r>
+        <w:t>FlightAssignmentUpdateService</w:t>
+      </w:r>
+      <w:proofErr w:type="spellEnd"/>
+      <w:r>
+        <w:t xml:space="preserve">, </w:t>
+      </w:r>
+      <w:proofErr w:type="spellStart"/>
+      <w:r>
+        <w:t>FlightAssignmentCreateService</w:t>
+      </w:r>
+      <w:proofErr w:type="spellEnd"/>
+      <w:r>
+        <w:t xml:space="preserve"> y </w:t>
+      </w:r>
+      <w:proofErr w:type="spellStart"/>
+      <w:r>
+        <w:t>FlightAssignmentPublishService</w:t>
+      </w:r>
+      <w:proofErr w:type="spellEnd"/>
+      <w:r>
+        <w:t xml:space="preserve"> </w:t>
+      </w:r>
+      <w:proofErr w:type="spellStart"/>
+      <w:r>
+        <w:t>el</w:t>
+      </w:r>
+      <w:proofErr w:type="spellEnd"/>
+      <w:r>
+        <w:t xml:space="preserve"> </w:t>
+      </w:r>
+      <w:proofErr w:type="spellStart"/>
+      <w:r>
+        <w:t>método</w:t>
+      </w:r>
+      <w:proofErr w:type="spellEnd"/>
+      <w:r>
+        <w:t xml:space="preserve"> bind para que la </w:t>
+      </w:r>
+      <w:proofErr w:type="spellStart"/>
+      <w:r>
+        <w:t>fecha</w:t>
+      </w:r>
+      <w:proofErr w:type="spellEnd"/>
+      <w:r>
+        <w:t xml:space="preserve"> se </w:t>
+      </w:r>
+      <w:proofErr w:type="spellStart"/>
+      <w:r>
+        <w:lastRenderedPageBreak/>
+        <w:t>actualice</w:t>
+      </w:r>
+      <w:proofErr w:type="spellEnd"/>
+      <w:r>
+        <w:t xml:space="preserve"> </w:t>
+      </w:r>
+      <w:proofErr w:type="spellStart"/>
+      <w:r>
+        <w:t>automáticamente</w:t>
+      </w:r>
+      <w:proofErr w:type="spellEnd"/>
+      <w:r>
+        <w:t xml:space="preserve"> </w:t>
+      </w:r>
+      <w:proofErr w:type="spellStart"/>
+      <w:r>
+        <w:t>cuando</w:t>
+      </w:r>
+      <w:proofErr w:type="spellEnd"/>
+      <w:r>
+        <w:t xml:space="preserve"> se </w:t>
+      </w:r>
+      <w:proofErr w:type="spellStart"/>
+      <w:r>
+        <w:t>vaya</w:t>
+      </w:r>
+      <w:proofErr w:type="spellEnd"/>
+      <w:r>
+        <w:t xml:space="preserve"> </w:t>
+      </w:r>
+      <w:proofErr w:type="gramStart"/>
+      <w:r>
+        <w:t>a</w:t>
+      </w:r>
+      <w:proofErr w:type="gramEnd"/>
+      <w:r>
+        <w:t xml:space="preserve"> </w:t>
+      </w:r>
+      <w:proofErr w:type="spellStart"/>
+      <w:r>
+        <w:t>actualizar</w:t>
+      </w:r>
+      <w:proofErr w:type="spellEnd"/>
+      <w:r>
+        <w:t xml:space="preserve">, </w:t>
+      </w:r>
+      <w:proofErr w:type="spellStart"/>
+      <w:r>
+        <w:t>crear</w:t>
+      </w:r>
+      <w:proofErr w:type="spellEnd"/>
+      <w:r>
+        <w:t xml:space="preserve"> o </w:t>
+      </w:r>
+      <w:proofErr w:type="spellStart"/>
+      <w:r>
+        <w:t>publicar</w:t>
+      </w:r>
+      <w:proofErr w:type="spellEnd"/>
+      <w:r>
+        <w:t xml:space="preserve"> </w:t>
+      </w:r>
+      <w:proofErr w:type="spellStart"/>
+      <w:r>
+        <w:t>el</w:t>
+      </w:r>
+      <w:proofErr w:type="spellEnd"/>
+      <w:r>
+        <w:t xml:space="preserve"> </w:t>
+      </w:r>
+      <w:proofErr w:type="spellStart"/>
+      <w:r>
+        <w:t>formulario</w:t>
+      </w:r>
+      <w:proofErr w:type="spellEnd"/>
+      <w:r>
+        <w:t xml:space="preserve"> de </w:t>
+      </w:r>
+      <w:proofErr w:type="spellStart"/>
+      <w:r>
+        <w:t>asignación</w:t>
+      </w:r>
+      <w:proofErr w:type="spellEnd"/>
+      <w:r>
+        <w:t xml:space="preserve"> de </w:t>
+      </w:r>
+      <w:proofErr w:type="spellStart"/>
+      <w:r>
+        <w:t>vuelo</w:t>
+      </w:r>
+      <w:proofErr w:type="spellEnd"/>
+      <w:r>
+        <w:t>.</w:t>
+      </w:r>
+    </w:p>
+    <w:p>
+      <w:pPr>
+        <w:pStyle w:val="Comment-Grader"/>
+      </w:pPr>
+      <w:r>
+        <w:rPr>
+          <w:noProof/>
+          <w:sz w:val="24"/>
+          <w:szCs w:val="24"/>
+          <w:lang w:val="es-ES"/>
+        </w:rPr>
+        <w:drawing>
+          <wp:inline distT="0" distB="0" distL="0" distR="0" wp14:anchorId="2F72BCA7" wp14:editId="058CB35F">
+            <wp:extent cx="5731510" cy="1974308"/>
+            <wp:effectExtent l="0" t="0" r="2540" b="6985"/>
+            <wp:docPr id="1799666352" name="Imagen 3" descr="Interfaz de usuario gráfica, Texto, Aplicación&#10;&#10;El contenido generado por IA puede ser incorrecto."/>
+            <wp:cNvGraphicFramePr>
+              <a:graphicFrameLocks xmlns:a="http://schemas.openxmlformats.org/drawingml/2006/main" noChangeAspect="1"/>
+            </wp:cNvGraphicFramePr>
+            <a:graphic xmlns:a="http://schemas.openxmlformats.org/drawingml/2006/main">
+              <a:graphicData uri="http://schemas.openxmlformats.org/drawingml/2006/picture">
+                <pic:pic xmlns:pic="http://schemas.openxmlformats.org/drawingml/2006/picture">
+                  <pic:nvPicPr>
+                    <pic:cNvPr id="1799666352" name="Imagen 3" descr="Interfaz de usuario gráfica, Texto, Aplicación&#10;&#10;El contenido generado por IA puede ser incorrecto."/>
+                    <pic:cNvPicPr>
+                      <a:picLocks noChangeAspect="1" noChangeArrowheads="1"/>
+                    </pic:cNvPicPr>
+                  </pic:nvPicPr>
+                  <pic:blipFill>
+                    <a:blip r:embed="rId18">
+                      <a:extLst>
+                        <a:ext uri="{28A0092B-C50C-407E-A947-70E740481C1C}">
+                          <a14:useLocalDpi xmlns:a14="http://schemas.microsoft.com/office/drawing/2010/main" val="0"/>
+                        </a:ext>
+                      </a:extLst>
+                    </a:blip>
+                    <a:srcRect/>
+                    <a:stretch>
+                      <a:fillRect/>
+                    </a:stretch>
+                  </pic:blipFill>
+                  <pic:spPr bwMode="auto">
+                    <a:xfrm>
+                      <a:off x="0" y="0"/>
+                      <a:ext cx="5731510" cy="1974308"/>
+                    </a:xfrm>
+                    <a:prstGeom prst="rect">
+                      <a:avLst/>
+                    </a:prstGeom>
+                    <a:noFill/>
+                  </pic:spPr>
+                </pic:pic>
+              </a:graphicData>
+            </a:graphic>
+          </wp:inline>
+        </w:drawing>
+      </w:r>
+    </w:p>
+    <w:p>
+      <w:pPr>
+        <w:pStyle w:val="Comment-Grader"/>
+      </w:pPr>
+      <w:proofErr w:type="spellStart"/>
+      <w:r>
+        <w:t>Respecto</w:t>
+      </w:r>
+      <w:proofErr w:type="spellEnd"/>
+      <w:r>
+        <w:t xml:space="preserve"> a </w:t>
+      </w:r>
+      <w:proofErr w:type="spellStart"/>
+      <w:r>
+        <w:t>los</w:t>
+      </w:r>
+      <w:proofErr w:type="spellEnd"/>
+      <w:r>
+        <w:t xml:space="preserve"> </w:t>
+      </w:r>
+      <w:proofErr w:type="spellStart"/>
+      <w:r>
+        <w:t>errores</w:t>
+      </w:r>
+      <w:proofErr w:type="spellEnd"/>
+      <w:r>
+        <w:t xml:space="preserve"> </w:t>
+      </w:r>
+      <w:proofErr w:type="spellStart"/>
+      <w:r>
+        <w:t>comentados</w:t>
+      </w:r>
+      <w:proofErr w:type="spellEnd"/>
+      <w:r>
+        <w:t xml:space="preserve"> </w:t>
+      </w:r>
+      <w:proofErr w:type="spellStart"/>
+      <w:r>
+        <w:t>sobre</w:t>
+      </w:r>
+      <w:proofErr w:type="spellEnd"/>
+      <w:r>
+        <w:t xml:space="preserve"> </w:t>
+      </w:r>
+      <w:proofErr w:type="spellStart"/>
+      <w:r>
+        <w:t>el</w:t>
+      </w:r>
+      <w:proofErr w:type="spellEnd"/>
+      <w:r>
+        <w:t xml:space="preserve"> </w:t>
+      </w:r>
+      <w:proofErr w:type="spellStart"/>
+      <w:r>
+        <w:t>desplegable</w:t>
+      </w:r>
+      <w:proofErr w:type="spellEnd"/>
+      <w:r>
+        <w:t xml:space="preserve"> de las legs</w:t>
+      </w:r>
+      <w:r>
+        <w:t>, s</w:t>
+      </w:r>
+      <w:r>
+        <w:t xml:space="preserve">e ha </w:t>
+      </w:r>
+      <w:proofErr w:type="spellStart"/>
+      <w:r>
+        <w:t>procedido</w:t>
+      </w:r>
+      <w:proofErr w:type="spellEnd"/>
+      <w:r>
+        <w:t xml:space="preserve"> a </w:t>
+      </w:r>
+      <w:proofErr w:type="spellStart"/>
+      <w:r>
+        <w:t>cambiar</w:t>
+      </w:r>
+      <w:proofErr w:type="spellEnd"/>
+      <w:r>
+        <w:t xml:space="preserve"> </w:t>
+      </w:r>
+      <w:proofErr w:type="spellStart"/>
+      <w:r>
+        <w:t>el</w:t>
+      </w:r>
+      <w:proofErr w:type="spellEnd"/>
+      <w:r>
+        <w:t xml:space="preserve"> csv de las </w:t>
+      </w:r>
+      <w:proofErr w:type="spellStart"/>
+      <w:r>
+        <w:t>asignaciones</w:t>
+      </w:r>
+      <w:proofErr w:type="spellEnd"/>
+      <w:r>
+        <w:t xml:space="preserve"> de </w:t>
+      </w:r>
+      <w:proofErr w:type="spellStart"/>
+      <w:r>
+        <w:t>vuelo</w:t>
+      </w:r>
+      <w:proofErr w:type="spellEnd"/>
+      <w:r>
+        <w:t xml:space="preserve"> “flight-assigment.csv” para que solo </w:t>
+      </w:r>
+      <w:proofErr w:type="spellStart"/>
+      <w:r>
+        <w:t>existan</w:t>
+      </w:r>
+      <w:proofErr w:type="spellEnd"/>
+      <w:r>
+        <w:t xml:space="preserve"> </w:t>
+      </w:r>
+      <w:proofErr w:type="spellStart"/>
+      <w:r>
+        <w:t>asignaciones</w:t>
+      </w:r>
+      <w:proofErr w:type="spellEnd"/>
+      <w:r>
+        <w:t xml:space="preserve"> de </w:t>
+      </w:r>
+      <w:proofErr w:type="spellStart"/>
+      <w:r>
+        <w:t>vuelo</w:t>
+      </w:r>
+      <w:proofErr w:type="spellEnd"/>
+      <w:r>
+        <w:t xml:space="preserve"> </w:t>
+      </w:r>
+      <w:proofErr w:type="spellStart"/>
+      <w:r>
+        <w:t>conectadas</w:t>
+      </w:r>
+      <w:proofErr w:type="spellEnd"/>
+      <w:r>
+        <w:t xml:space="preserve"> con legs </w:t>
+      </w:r>
+      <w:proofErr w:type="spellStart"/>
+      <w:r>
+        <w:t>ya</w:t>
+      </w:r>
+      <w:proofErr w:type="spellEnd"/>
+      <w:r>
+        <w:t xml:space="preserve"> </w:t>
+      </w:r>
+      <w:proofErr w:type="spellStart"/>
+      <w:r>
+        <w:t>publicadas</w:t>
+      </w:r>
+      <w:proofErr w:type="spellEnd"/>
+      <w:r>
+        <w:t>:</w:t>
+      </w:r>
+    </w:p>
+    <w:p>
+      <w:pPr>
+        <w:pStyle w:val="Comment-Grader"/>
+      </w:pPr>
+      <w:r>
+        <w:rPr>
+          <w:noProof/>
+        </w:rPr>
+        <w:drawing>
+          <wp:inline distT="0" distB="0" distL="0" distR="0" wp14:anchorId="31D9AD07" wp14:editId="532A73F2">
+            <wp:extent cx="5648660" cy="2864301"/>
+            <wp:effectExtent l="0" t="0" r="0" b="0"/>
+            <wp:docPr id="1285918759" name="Imagen 3"/>
+            <wp:cNvGraphicFramePr>
+              <a:graphicFrameLocks xmlns:a="http://schemas.openxmlformats.org/drawingml/2006/main" noChangeAspect="1"/>
+            </wp:cNvGraphicFramePr>
+            <a:graphic xmlns:a="http://schemas.openxmlformats.org/drawingml/2006/main">
+              <a:graphicData uri="http://schemas.openxmlformats.org/drawingml/2006/picture">
+                <pic:pic xmlns:pic="http://schemas.openxmlformats.org/drawingml/2006/picture">
+                  <pic:nvPicPr>
+                    <pic:cNvPr id="0" name="Picture 4"/>
+                    <pic:cNvPicPr>
+                      <a:picLocks noChangeAspect="1" noChangeArrowheads="1"/>
+                    </pic:cNvPicPr>
+                  </pic:nvPicPr>
+                  <pic:blipFill>
+                    <a:blip r:embed="rId19">
+                      <a:extLst>
+                        <a:ext uri="{28A0092B-C50C-407E-A947-70E740481C1C}">
+                          <a14:useLocalDpi xmlns:a14="http://schemas.microsoft.com/office/drawing/2010/main" val="0"/>
+                        </a:ext>
+                      </a:extLst>
+                    </a:blip>
+                    <a:srcRect/>
+                    <a:stretch>
+                      <a:fillRect/>
+                    </a:stretch>
+                  </pic:blipFill>
+                  <pic:spPr bwMode="auto">
+                    <a:xfrm>
+                      <a:off x="0" y="0"/>
+                      <a:ext cx="5654911" cy="2867470"/>
+                    </a:xfrm>
+                    <a:prstGeom prst="rect">
+                      <a:avLst/>
+                    </a:prstGeom>
+                    <a:noFill/>
+                  </pic:spPr>
+                </pic:pic>
+              </a:graphicData>
+            </a:graphic>
+          </wp:inline>
+        </w:drawing>
+      </w:r>
+    </w:p>
+    <w:p>
+      <w:pPr>
+        <w:pStyle w:val="Comment-Grader"/>
+      </w:pPr>
+      <w:r>
+        <w:t xml:space="preserve">También se </w:t>
+      </w:r>
+      <w:proofErr w:type="spellStart"/>
+      <w:r>
+        <w:t>han</w:t>
+      </w:r>
+      <w:proofErr w:type="spellEnd"/>
+      <w:r>
+        <w:t xml:space="preserve"> </w:t>
+      </w:r>
+      <w:proofErr w:type="spellStart"/>
+      <w:r>
+        <w:t>modificado</w:t>
+      </w:r>
+      <w:proofErr w:type="spellEnd"/>
+      <w:r>
+        <w:t xml:space="preserve"> las </w:t>
+      </w:r>
+      <w:proofErr w:type="spellStart"/>
+      <w:r>
+        <w:t>peticiones</w:t>
+      </w:r>
+      <w:proofErr w:type="spellEnd"/>
+      <w:r>
+        <w:t xml:space="preserve"> a la base de </w:t>
+      </w:r>
+      <w:proofErr w:type="spellStart"/>
+      <w:r>
+        <w:t>datos</w:t>
+      </w:r>
+      <w:proofErr w:type="spellEnd"/>
+      <w:r>
+        <w:t xml:space="preserve"> para que solo </w:t>
+      </w:r>
+      <w:proofErr w:type="spellStart"/>
+      <w:r>
+        <w:t>recopilen</w:t>
+      </w:r>
+      <w:proofErr w:type="spellEnd"/>
+      <w:r>
+        <w:t xml:space="preserve"> </w:t>
+      </w:r>
+      <w:proofErr w:type="spellStart"/>
+      <w:r>
+        <w:t>asignaciones</w:t>
+      </w:r>
+      <w:proofErr w:type="spellEnd"/>
+      <w:r>
+        <w:t xml:space="preserve"> de </w:t>
+      </w:r>
+      <w:proofErr w:type="spellStart"/>
+      <w:r>
+        <w:t>vuelo</w:t>
+      </w:r>
+      <w:proofErr w:type="spellEnd"/>
+      <w:r>
+        <w:t xml:space="preserve"> </w:t>
+      </w:r>
+      <w:proofErr w:type="spellStart"/>
+      <w:r>
+        <w:t>conectadas</w:t>
+      </w:r>
+      <w:proofErr w:type="spellEnd"/>
+      <w:r>
+        <w:t xml:space="preserve"> con legs </w:t>
+      </w:r>
+      <w:proofErr w:type="spellStart"/>
+      <w:r>
+        <w:t>ya</w:t>
+      </w:r>
+      <w:proofErr w:type="spellEnd"/>
+      <w:r>
+        <w:t xml:space="preserve"> </w:t>
+      </w:r>
+      <w:proofErr w:type="spellStart"/>
+      <w:r>
+        <w:t>publicadas</w:t>
+      </w:r>
+      <w:proofErr w:type="spellEnd"/>
+      <w:r>
+        <w:t xml:space="preserve"> (En principio no </w:t>
+      </w:r>
+      <w:proofErr w:type="spellStart"/>
+      <w:r>
+        <w:t>sería</w:t>
+      </w:r>
+      <w:proofErr w:type="spellEnd"/>
+      <w:r>
+        <w:t xml:space="preserve"> </w:t>
+      </w:r>
+      <w:proofErr w:type="spellStart"/>
+      <w:r>
+        <w:t>necesario</w:t>
+      </w:r>
+      <w:proofErr w:type="spellEnd"/>
+      <w:r>
+        <w:t xml:space="preserve"> </w:t>
+      </w:r>
+      <w:proofErr w:type="spellStart"/>
+      <w:r>
+        <w:t>puesto</w:t>
+      </w:r>
+      <w:proofErr w:type="spellEnd"/>
+      <w:r>
+        <w:t xml:space="preserve"> que la base de </w:t>
+      </w:r>
+      <w:proofErr w:type="spellStart"/>
+      <w:r>
+        <w:t>datos</w:t>
+      </w:r>
+      <w:proofErr w:type="spellEnd"/>
+      <w:r>
+        <w:t xml:space="preserve"> no </w:t>
+      </w:r>
+      <w:proofErr w:type="spellStart"/>
+      <w:r>
+        <w:t>cuenta</w:t>
+      </w:r>
+      <w:proofErr w:type="spellEnd"/>
+      <w:r>
+        <w:t xml:space="preserve"> con </w:t>
+      </w:r>
+      <w:proofErr w:type="spellStart"/>
+      <w:r>
+        <w:t>ninguna</w:t>
+      </w:r>
+      <w:proofErr w:type="spellEnd"/>
+      <w:r>
+        <w:t xml:space="preserve"> </w:t>
+      </w:r>
+      <w:proofErr w:type="spellStart"/>
+      <w:r>
+        <w:t>asignación</w:t>
+      </w:r>
+      <w:proofErr w:type="spellEnd"/>
+      <w:r>
+        <w:t xml:space="preserve"> de </w:t>
+      </w:r>
+      <w:proofErr w:type="spellStart"/>
+      <w:r>
+        <w:t>vuelo</w:t>
+      </w:r>
+      <w:proofErr w:type="spellEnd"/>
+      <w:r>
+        <w:t xml:space="preserve"> con </w:t>
+      </w:r>
+      <w:proofErr w:type="spellStart"/>
+      <w:r>
+        <w:t>asignaciones</w:t>
+      </w:r>
+      <w:proofErr w:type="spellEnd"/>
+      <w:r>
+        <w:t xml:space="preserve"> de </w:t>
+      </w:r>
+      <w:proofErr w:type="spellStart"/>
+      <w:r>
+        <w:t>vuelo</w:t>
+      </w:r>
+      <w:proofErr w:type="spellEnd"/>
+      <w:r>
+        <w:t xml:space="preserve"> no </w:t>
+      </w:r>
+      <w:proofErr w:type="spellStart"/>
+      <w:r>
+        <w:t>publicadas</w:t>
+      </w:r>
+      <w:proofErr w:type="spellEnd"/>
+      <w:r>
+        <w:t xml:space="preserve">. Sin embargo, se ha </w:t>
+      </w:r>
+      <w:proofErr w:type="spellStart"/>
+      <w:r>
+        <w:t>decidido</w:t>
+      </w:r>
+      <w:proofErr w:type="spellEnd"/>
+      <w:r>
+        <w:t xml:space="preserve"> </w:t>
+      </w:r>
+      <w:proofErr w:type="spellStart"/>
+      <w:r>
+        <w:t>dicha</w:t>
+      </w:r>
+      <w:proofErr w:type="spellEnd"/>
+      <w:r>
+        <w:t xml:space="preserve"> </w:t>
+      </w:r>
+      <w:proofErr w:type="spellStart"/>
+      <w:r>
+        <w:t>modificación</w:t>
+      </w:r>
+      <w:proofErr w:type="spellEnd"/>
+      <w:r>
+        <w:t xml:space="preserve"> con </w:t>
+      </w:r>
+      <w:proofErr w:type="spellStart"/>
+      <w:r>
+        <w:t>el</w:t>
+      </w:r>
+      <w:proofErr w:type="spellEnd"/>
+      <w:r>
+        <w:t xml:space="preserve"> </w:t>
+      </w:r>
+      <w:proofErr w:type="spellStart"/>
+      <w:r>
+        <w:t>objetivo</w:t>
+      </w:r>
+      <w:proofErr w:type="spellEnd"/>
+      <w:r>
+        <w:t xml:space="preserve"> de que bajo </w:t>
+      </w:r>
+      <w:proofErr w:type="spellStart"/>
+      <w:r>
+        <w:t>ningún</w:t>
+      </w:r>
+      <w:proofErr w:type="spellEnd"/>
+      <w:r>
+        <w:t xml:space="preserve"> </w:t>
+      </w:r>
+      <w:proofErr w:type="spellStart"/>
+      <w:r>
+        <w:t>concepto</w:t>
+      </w:r>
+      <w:proofErr w:type="spellEnd"/>
+      <w:r>
+        <w:t xml:space="preserve"> se </w:t>
+      </w:r>
+      <w:proofErr w:type="spellStart"/>
+      <w:r>
+        <w:t>pudieran</w:t>
+      </w:r>
+      <w:proofErr w:type="spellEnd"/>
+      <w:r>
+        <w:t xml:space="preserve"> </w:t>
+      </w:r>
+      <w:proofErr w:type="spellStart"/>
+      <w:r>
+        <w:t>llegar</w:t>
+      </w:r>
+      <w:proofErr w:type="spellEnd"/>
+      <w:r>
+        <w:t xml:space="preserve"> a </w:t>
+      </w:r>
+      <w:proofErr w:type="spellStart"/>
+      <w:r>
+        <w:t>mostrar</w:t>
+      </w:r>
+      <w:proofErr w:type="spellEnd"/>
+      <w:r>
+        <w:t xml:space="preserve"> </w:t>
+      </w:r>
+      <w:proofErr w:type="spellStart"/>
+      <w:r>
+        <w:t>asignaciones</w:t>
+      </w:r>
+      <w:proofErr w:type="spellEnd"/>
+      <w:r>
+        <w:t xml:space="preserve"> de </w:t>
+      </w:r>
+      <w:proofErr w:type="spellStart"/>
+      <w:r>
+        <w:t>vuelo</w:t>
+      </w:r>
+      <w:proofErr w:type="spellEnd"/>
+      <w:r>
+        <w:t xml:space="preserve"> con legs no </w:t>
+      </w:r>
+      <w:proofErr w:type="spellStart"/>
+      <w:r>
+        <w:t>publicadas</w:t>
+      </w:r>
+      <w:proofErr w:type="spellEnd"/>
+      <w:r>
+        <w:t>)</w:t>
+      </w:r>
+    </w:p>
+    <w:p>
+      <w:pPr>
+        <w:pStyle w:val="Comment-Grader"/>
+      </w:pPr>
+      <w:r>
+        <w:rPr>
+          <w:noProof/>
+        </w:rPr>
+        <w:drawing>
+          <wp:inline distT="0" distB="0" distL="0" distR="0" wp14:anchorId="47D8D616" wp14:editId="08299123">
+            <wp:extent cx="5635960" cy="441329"/>
+            <wp:effectExtent l="0" t="0" r="3175" b="0"/>
+            <wp:docPr id="812474264" name="Imagen 4"/>
+            <wp:cNvGraphicFramePr>
+              <a:graphicFrameLocks xmlns:a="http://schemas.openxmlformats.org/drawingml/2006/main" noChangeAspect="1"/>
+            </wp:cNvGraphicFramePr>
+            <a:graphic xmlns:a="http://schemas.openxmlformats.org/drawingml/2006/main">
+              <a:graphicData uri="http://schemas.openxmlformats.org/drawingml/2006/picture">
+                <pic:pic xmlns:pic="http://schemas.openxmlformats.org/drawingml/2006/picture">
+                  <pic:nvPicPr>
+                    <pic:cNvPr id="0" name="Picture 5"/>
+                    <pic:cNvPicPr>
+                      <a:picLocks noChangeAspect="1" noChangeArrowheads="1"/>
+                    </pic:cNvPicPr>
+                  </pic:nvPicPr>
+                  <pic:blipFill>
+                    <a:blip r:embed="rId20">
+                      <a:extLst>
+                        <a:ext uri="{28A0092B-C50C-407E-A947-70E740481C1C}">
+                          <a14:useLocalDpi xmlns:a14="http://schemas.microsoft.com/office/drawing/2010/main" val="0"/>
+                        </a:ext>
+                      </a:extLst>
+                    </a:blip>
+                    <a:srcRect/>
+                    <a:stretch>
+                      <a:fillRect/>
+                    </a:stretch>
+                  </pic:blipFill>
+                  <pic:spPr bwMode="auto">
+                    <a:xfrm>
+                      <a:off x="0" y="0"/>
+                      <a:ext cx="5681210" cy="444872"/>
+                    </a:xfrm>
+                    <a:prstGeom prst="rect">
+                      <a:avLst/>
+                    </a:prstGeom>
+                    <a:noFill/>
+                  </pic:spPr>
+                </pic:pic>
+              </a:graphicData>
+            </a:graphic>
+          </wp:inline>
+        </w:drawing>
+      </w:r>
+    </w:p>
+    <w:p>
+      <w:pPr>
+        <w:pStyle w:val="Comment-Grader"/>
+      </w:pPr>
+      <w:proofErr w:type="spellStart"/>
+      <w:r>
+        <w:t>Siguiendo</w:t>
+      </w:r>
+      <w:proofErr w:type="spellEnd"/>
+      <w:r>
+        <w:t xml:space="preserve"> con </w:t>
+      </w:r>
+      <w:proofErr w:type="spellStart"/>
+      <w:r>
+        <w:t>los</w:t>
+      </w:r>
+      <w:proofErr w:type="spellEnd"/>
+      <w:r>
+        <w:t xml:space="preserve"> </w:t>
+      </w:r>
+      <w:proofErr w:type="spellStart"/>
+      <w:r>
+        <w:t>desplegables</w:t>
+      </w:r>
+      <w:proofErr w:type="spellEnd"/>
+      <w:r>
+        <w:t xml:space="preserve"> de </w:t>
+      </w:r>
+      <w:proofErr w:type="spellStart"/>
+      <w:r>
+        <w:t>los</w:t>
+      </w:r>
+      <w:proofErr w:type="spellEnd"/>
+      <w:r>
+        <w:t xml:space="preserve"> </w:t>
+      </w:r>
+      <w:proofErr w:type="spellStart"/>
+      <w:r>
+        <w:t>formularios</w:t>
+      </w:r>
+      <w:proofErr w:type="spellEnd"/>
+      <w:r>
+        <w:t xml:space="preserve"> de las </w:t>
+      </w:r>
+      <w:proofErr w:type="spellStart"/>
+      <w:r>
+        <w:t>asignaciones</w:t>
+      </w:r>
+      <w:proofErr w:type="spellEnd"/>
+      <w:r>
+        <w:t xml:space="preserve"> de </w:t>
+      </w:r>
+      <w:proofErr w:type="spellStart"/>
+      <w:r>
+        <w:t>vuelo</w:t>
+      </w:r>
+      <w:proofErr w:type="spellEnd"/>
+      <w:r>
+        <w:t>,</w:t>
+      </w:r>
+      <w:r>
+        <w:t xml:space="preserve"> se ha </w:t>
+      </w:r>
+      <w:proofErr w:type="spellStart"/>
+      <w:r>
+        <w:t>modificado</w:t>
+      </w:r>
+      <w:proofErr w:type="spellEnd"/>
+      <w:r>
+        <w:t xml:space="preserve"> la </w:t>
+      </w:r>
+      <w:proofErr w:type="spellStart"/>
+      <w:r>
+        <w:t>función</w:t>
+      </w:r>
+      <w:proofErr w:type="spellEnd"/>
+      <w:r>
+        <w:t xml:space="preserve"> </w:t>
+      </w:r>
+      <w:proofErr w:type="spellStart"/>
+      <w:r>
+        <w:t>getPosibleLegs</w:t>
+      </w:r>
+      <w:proofErr w:type="spellEnd"/>
+      <w:r>
+        <w:t xml:space="preserve"> </w:t>
+      </w:r>
+      <w:proofErr w:type="spellStart"/>
+      <w:r>
+        <w:t>en</w:t>
+      </w:r>
+      <w:proofErr w:type="spellEnd"/>
+      <w:r>
+        <w:t xml:space="preserve"> </w:t>
+      </w:r>
+      <w:proofErr w:type="spellStart"/>
+      <w:r>
+        <w:t>los</w:t>
+      </w:r>
+      <w:proofErr w:type="spellEnd"/>
+      <w:r>
+        <w:t xml:space="preserve"> </w:t>
+      </w:r>
+      <w:proofErr w:type="spellStart"/>
+      <w:r>
+        <w:t>diferentes</w:t>
+      </w:r>
+      <w:proofErr w:type="spellEnd"/>
+      <w:r>
+        <w:t xml:space="preserve"> </w:t>
+      </w:r>
+      <w:proofErr w:type="spellStart"/>
+      <w:proofErr w:type="gramStart"/>
+      <w:r>
+        <w:t>servicios</w:t>
+      </w:r>
+      <w:proofErr w:type="spellEnd"/>
+      <w:r>
+        <w:t xml:space="preserve"> </w:t>
+      </w:r>
+      <w:r>
+        <w:t>,</w:t>
+      </w:r>
+      <w:r>
+        <w:t>para</w:t>
+      </w:r>
+      <w:proofErr w:type="gramEnd"/>
+      <w:r>
+        <w:t xml:space="preserve"> que solo </w:t>
+      </w:r>
+      <w:proofErr w:type="spellStart"/>
+      <w:r>
+        <w:t>muestre</w:t>
+      </w:r>
+      <w:proofErr w:type="spellEnd"/>
+      <w:r>
+        <w:t xml:space="preserve"> las legs </w:t>
+      </w:r>
+      <w:proofErr w:type="spellStart"/>
+      <w:r>
+        <w:t>ya</w:t>
+      </w:r>
+      <w:proofErr w:type="spellEnd"/>
+      <w:r>
+        <w:t xml:space="preserve"> </w:t>
+      </w:r>
+      <w:proofErr w:type="spellStart"/>
+      <w:r>
+        <w:t>publicadas</w:t>
+      </w:r>
+      <w:proofErr w:type="spellEnd"/>
+      <w:r>
+        <w:t xml:space="preserve"> y </w:t>
+      </w:r>
+      <w:proofErr w:type="spellStart"/>
+      <w:r>
+        <w:t>futuras</w:t>
+      </w:r>
+      <w:proofErr w:type="spellEnd"/>
+      <w:r>
+        <w:t xml:space="preserve">, </w:t>
+      </w:r>
+      <w:proofErr w:type="spellStart"/>
+      <w:r>
+        <w:t>tal</w:t>
+      </w:r>
+      <w:proofErr w:type="spellEnd"/>
+      <w:r>
+        <w:t xml:space="preserve"> y </w:t>
+      </w:r>
+      <w:proofErr w:type="spellStart"/>
+      <w:r>
+        <w:t>como</w:t>
+      </w:r>
+      <w:proofErr w:type="spellEnd"/>
+      <w:r>
+        <w:t xml:space="preserve"> se indica </w:t>
+      </w:r>
+      <w:proofErr w:type="spellStart"/>
+      <w:r>
+        <w:t>en</w:t>
+      </w:r>
+      <w:proofErr w:type="spellEnd"/>
+      <w:r>
+        <w:t xml:space="preserve"> la </w:t>
+      </w:r>
+      <w:proofErr w:type="spellStart"/>
+      <w:r>
+        <w:t>corrección</w:t>
+      </w:r>
+      <w:proofErr w:type="spellEnd"/>
+      <w:r>
+        <w:t>.</w:t>
+      </w:r>
+    </w:p>
+    <w:p>
+      <w:pPr>
+        <w:pStyle w:val="Comment-Grader"/>
+      </w:pPr>
+      <w:r>
+        <w:rPr>
+          <w:noProof/>
+        </w:rPr>
+        <w:lastRenderedPageBreak/>
+        <w:drawing>
+          <wp:inline distT="0" distB="0" distL="0" distR="0" wp14:anchorId="3BA4CEF7" wp14:editId="3AF09AAE">
+            <wp:extent cx="5132178" cy="1153044"/>
+            <wp:effectExtent l="0" t="0" r="0" b="9525"/>
+            <wp:docPr id="1621761949" name="Imagen 6"/>
+            <wp:cNvGraphicFramePr>
+              <a:graphicFrameLocks xmlns:a="http://schemas.openxmlformats.org/drawingml/2006/main" noChangeAspect="1"/>
+            </wp:cNvGraphicFramePr>
+            <a:graphic xmlns:a="http://schemas.openxmlformats.org/drawingml/2006/main">
+              <a:graphicData uri="http://schemas.openxmlformats.org/drawingml/2006/picture">
+                <pic:pic xmlns:pic="http://schemas.openxmlformats.org/drawingml/2006/picture">
+                  <pic:nvPicPr>
+                    <pic:cNvPr id="0" name="Picture 6"/>
+                    <pic:cNvPicPr>
+                      <a:picLocks noChangeAspect="1" noChangeArrowheads="1"/>
+                    </pic:cNvPicPr>
+                  </pic:nvPicPr>
+                  <pic:blipFill>
+                    <a:blip r:embed="rId21">
+                      <a:extLst>
+                        <a:ext uri="{28A0092B-C50C-407E-A947-70E740481C1C}">
+                          <a14:useLocalDpi xmlns:a14="http://schemas.microsoft.com/office/drawing/2010/main" val="0"/>
+                        </a:ext>
+                      </a:extLst>
+                    </a:blip>
+                    <a:srcRect/>
+                    <a:stretch>
+                      <a:fillRect/>
+                    </a:stretch>
+                  </pic:blipFill>
+                  <pic:spPr bwMode="auto">
+                    <a:xfrm>
+                      <a:off x="0" y="0"/>
+                      <a:ext cx="5146993" cy="1156372"/>
+                    </a:xfrm>
+                    <a:prstGeom prst="rect">
+                      <a:avLst/>
+                    </a:prstGeom>
+                    <a:noFill/>
+                  </pic:spPr>
+                </pic:pic>
+              </a:graphicData>
+            </a:graphic>
+          </wp:inline>
+        </w:drawing>
+      </w:r>
+    </w:p>
+    <w:p>
+      <w:pPr>
+        <w:pStyle w:val="Comment-Grader"/>
+      </w:pPr>
+      <w:r>
+        <w:t xml:space="preserve">Con </w:t>
+      </w:r>
+      <w:proofErr w:type="spellStart"/>
+      <w:r>
+        <w:t>este</w:t>
+      </w:r>
+      <w:proofErr w:type="spellEnd"/>
+      <w:r>
+        <w:t xml:space="preserve"> </w:t>
+      </w:r>
+      <w:proofErr w:type="spellStart"/>
+      <w:r>
+        <w:t>cambio</w:t>
+      </w:r>
+      <w:proofErr w:type="spellEnd"/>
+      <w:r>
+        <w:t xml:space="preserve">, las </w:t>
+      </w:r>
+      <w:proofErr w:type="spellStart"/>
+      <w:r>
+        <w:t>asignaciones</w:t>
+      </w:r>
+      <w:proofErr w:type="spellEnd"/>
+      <w:r>
+        <w:t xml:space="preserve"> de </w:t>
+      </w:r>
+      <w:proofErr w:type="spellStart"/>
+      <w:r>
+        <w:t>vuelo</w:t>
+      </w:r>
+      <w:proofErr w:type="spellEnd"/>
+      <w:r>
+        <w:t xml:space="preserve"> </w:t>
+      </w:r>
+      <w:proofErr w:type="spellStart"/>
+      <w:r>
+        <w:t>asociadas</w:t>
+      </w:r>
+      <w:proofErr w:type="spellEnd"/>
+      <w:r>
+        <w:t xml:space="preserve"> a </w:t>
+      </w:r>
+      <w:proofErr w:type="gramStart"/>
+      <w:r>
+        <w:t>legs</w:t>
+      </w:r>
+      <w:proofErr w:type="gramEnd"/>
+      <w:r>
+        <w:t xml:space="preserve"> </w:t>
+      </w:r>
+      <w:proofErr w:type="spellStart"/>
+      <w:r>
+        <w:t>ya</w:t>
+      </w:r>
+      <w:proofErr w:type="spellEnd"/>
+      <w:r>
+        <w:t xml:space="preserve"> </w:t>
+      </w:r>
+      <w:proofErr w:type="spellStart"/>
+      <w:r>
+        <w:t>completadas</w:t>
+      </w:r>
+      <w:proofErr w:type="spellEnd"/>
+      <w:r>
+        <w:t xml:space="preserve"> que no se </w:t>
+      </w:r>
+      <w:proofErr w:type="spellStart"/>
+      <w:r>
+        <w:t>hayan</w:t>
+      </w:r>
+      <w:proofErr w:type="spellEnd"/>
+      <w:r>
+        <w:t xml:space="preserve"> </w:t>
+      </w:r>
+      <w:proofErr w:type="spellStart"/>
+      <w:r>
+        <w:t>publicado</w:t>
+      </w:r>
+      <w:proofErr w:type="spellEnd"/>
+      <w:r>
+        <w:t xml:space="preserve"> </w:t>
+      </w:r>
+      <w:proofErr w:type="spellStart"/>
+      <w:r>
+        <w:t>todavía</w:t>
+      </w:r>
+      <w:proofErr w:type="spellEnd"/>
+      <w:r>
+        <w:t xml:space="preserve">, </w:t>
+      </w:r>
+      <w:proofErr w:type="spellStart"/>
+      <w:r>
+        <w:t>tendrán</w:t>
+      </w:r>
+      <w:proofErr w:type="spellEnd"/>
+      <w:r>
+        <w:t xml:space="preserve"> un </w:t>
+      </w:r>
+      <w:proofErr w:type="spellStart"/>
+      <w:r>
+        <w:t>desplegable</w:t>
+      </w:r>
+      <w:proofErr w:type="spellEnd"/>
+      <w:r>
+        <w:t xml:space="preserve"> </w:t>
+      </w:r>
+      <w:proofErr w:type="spellStart"/>
+      <w:r>
+        <w:t>en</w:t>
+      </w:r>
+      <w:proofErr w:type="spellEnd"/>
+      <w:r>
+        <w:t xml:space="preserve"> </w:t>
+      </w:r>
+      <w:proofErr w:type="spellStart"/>
+      <w:r>
+        <w:t>el</w:t>
+      </w:r>
+      <w:proofErr w:type="spellEnd"/>
+      <w:r>
+        <w:t xml:space="preserve"> que no </w:t>
+      </w:r>
+      <w:proofErr w:type="spellStart"/>
+      <w:r>
+        <w:t>tendrá</w:t>
+      </w:r>
+      <w:proofErr w:type="spellEnd"/>
+      <w:r>
+        <w:t xml:space="preserve"> </w:t>
+      </w:r>
+      <w:proofErr w:type="spellStart"/>
+      <w:r>
+        <w:t>ninguna</w:t>
+      </w:r>
+      <w:proofErr w:type="spellEnd"/>
+      <w:r>
+        <w:t xml:space="preserve"> leg </w:t>
+      </w:r>
+      <w:proofErr w:type="spellStart"/>
+      <w:r>
+        <w:t>asociada</w:t>
+      </w:r>
+      <w:proofErr w:type="spellEnd"/>
+      <w:r>
+        <w:t xml:space="preserve"> </w:t>
+      </w:r>
+      <w:proofErr w:type="spellStart"/>
+      <w:r>
+        <w:t>ya</w:t>
+      </w:r>
+      <w:proofErr w:type="spellEnd"/>
+      <w:r>
+        <w:t xml:space="preserve"> </w:t>
+      </w:r>
+      <w:proofErr w:type="spellStart"/>
+      <w:r>
+        <w:t>completada</w:t>
+      </w:r>
+      <w:proofErr w:type="spellEnd"/>
+      <w:r>
+        <w:t xml:space="preserve"> </w:t>
+      </w:r>
+      <w:proofErr w:type="spellStart"/>
+      <w:r>
+        <w:t>pero</w:t>
+      </w:r>
+      <w:proofErr w:type="spellEnd"/>
+      <w:r>
+        <w:t xml:space="preserve"> </w:t>
+      </w:r>
+      <w:proofErr w:type="spellStart"/>
+      <w:r>
+        <w:t>tendrá</w:t>
+      </w:r>
+      <w:proofErr w:type="spellEnd"/>
+      <w:r>
+        <w:t xml:space="preserve"> </w:t>
+      </w:r>
+      <w:proofErr w:type="spellStart"/>
+      <w:r>
+        <w:t>todas</w:t>
+      </w:r>
+      <w:proofErr w:type="spellEnd"/>
+      <w:r>
+        <w:t xml:space="preserve"> las </w:t>
+      </w:r>
+      <w:proofErr w:type="spellStart"/>
+      <w:r>
+        <w:t>demás</w:t>
+      </w:r>
+      <w:proofErr w:type="spellEnd"/>
+      <w:r>
+        <w:t xml:space="preserve"> no </w:t>
+      </w:r>
+      <w:proofErr w:type="spellStart"/>
+      <w:r>
+        <w:t>completadas</w:t>
+      </w:r>
+      <w:proofErr w:type="spellEnd"/>
+      <w:r>
+        <w:t xml:space="preserve"> para </w:t>
+      </w:r>
+      <w:proofErr w:type="spellStart"/>
+      <w:r>
+        <w:t>poder</w:t>
+      </w:r>
+      <w:proofErr w:type="spellEnd"/>
+      <w:r>
+        <w:t xml:space="preserve"> </w:t>
+      </w:r>
+      <w:proofErr w:type="spellStart"/>
+      <w:r>
+        <w:t>seleccionar</w:t>
+      </w:r>
+      <w:proofErr w:type="spellEnd"/>
+      <w:r>
+        <w:t xml:space="preserve">, con </w:t>
+      </w:r>
+      <w:proofErr w:type="spellStart"/>
+      <w:r>
+        <w:t>el</w:t>
+      </w:r>
+      <w:proofErr w:type="spellEnd"/>
+      <w:r>
+        <w:t xml:space="preserve"> </w:t>
+      </w:r>
+      <w:proofErr w:type="spellStart"/>
+      <w:r>
+        <w:t>objetivo</w:t>
+      </w:r>
+      <w:proofErr w:type="spellEnd"/>
+      <w:r>
+        <w:t xml:space="preserve"> de </w:t>
+      </w:r>
+      <w:proofErr w:type="spellStart"/>
+      <w:r>
+        <w:t>poder</w:t>
+      </w:r>
+      <w:proofErr w:type="spellEnd"/>
+      <w:r>
+        <w:t xml:space="preserve"> </w:t>
+      </w:r>
+      <w:proofErr w:type="spellStart"/>
+      <w:r>
+        <w:t>reutilizar</w:t>
+      </w:r>
+      <w:proofErr w:type="spellEnd"/>
+      <w:r>
+        <w:t xml:space="preserve"> la </w:t>
+      </w:r>
+      <w:proofErr w:type="spellStart"/>
+      <w:r>
+        <w:t>asignación</w:t>
+      </w:r>
+      <w:proofErr w:type="spellEnd"/>
+      <w:r>
+        <w:t xml:space="preserve"> de </w:t>
+      </w:r>
+      <w:proofErr w:type="spellStart"/>
+      <w:r>
+        <w:t>vuelo</w:t>
+      </w:r>
+      <w:proofErr w:type="spellEnd"/>
+      <w:r>
+        <w:t xml:space="preserve">, para </w:t>
+      </w:r>
+      <w:proofErr w:type="spellStart"/>
+      <w:r>
+        <w:t>ello</w:t>
+      </w:r>
+      <w:proofErr w:type="spellEnd"/>
+      <w:r>
+        <w:t xml:space="preserve"> se ha </w:t>
+      </w:r>
+      <w:proofErr w:type="spellStart"/>
+      <w:r>
+        <w:t>llevado</w:t>
+      </w:r>
+      <w:proofErr w:type="spellEnd"/>
+      <w:r>
+        <w:t xml:space="preserve"> a </w:t>
+      </w:r>
+      <w:proofErr w:type="spellStart"/>
+      <w:r>
+        <w:t>cabo</w:t>
+      </w:r>
+      <w:proofErr w:type="spellEnd"/>
+      <w:r>
+        <w:t xml:space="preserve"> </w:t>
+      </w:r>
+      <w:proofErr w:type="spellStart"/>
+      <w:r>
+        <w:t>una</w:t>
+      </w:r>
+      <w:proofErr w:type="spellEnd"/>
+      <w:r>
+        <w:t xml:space="preserve"> </w:t>
+      </w:r>
+      <w:proofErr w:type="spellStart"/>
+      <w:r>
+        <w:t>pequeña</w:t>
+      </w:r>
+      <w:proofErr w:type="spellEnd"/>
+      <w:r>
+        <w:t xml:space="preserve"> </w:t>
+      </w:r>
+      <w:proofErr w:type="spellStart"/>
+      <w:r>
+        <w:t>modificación</w:t>
+      </w:r>
+      <w:proofErr w:type="spellEnd"/>
+      <w:r>
+        <w:t xml:space="preserve"> </w:t>
+      </w:r>
+      <w:proofErr w:type="spellStart"/>
+      <w:r>
+        <w:t>en</w:t>
+      </w:r>
+      <w:proofErr w:type="spellEnd"/>
+      <w:r>
+        <w:t xml:space="preserve"> </w:t>
+      </w:r>
+      <w:proofErr w:type="spellStart"/>
+      <w:r>
+        <w:t>el</w:t>
+      </w:r>
+      <w:proofErr w:type="spellEnd"/>
+      <w:r>
+        <w:t xml:space="preserve"> </w:t>
+      </w:r>
+      <w:proofErr w:type="spellStart"/>
+      <w:r>
+        <w:t>método</w:t>
+      </w:r>
+      <w:proofErr w:type="spellEnd"/>
+      <w:r>
+        <w:t xml:space="preserve"> unbind del </w:t>
+      </w:r>
+      <w:proofErr w:type="spellStart"/>
+      <w:r>
+        <w:t>servicio</w:t>
+      </w:r>
+      <w:proofErr w:type="spellEnd"/>
+      <w:r>
+        <w:t xml:space="preserve"> </w:t>
+      </w:r>
+      <w:proofErr w:type="spellStart"/>
+      <w:r>
+        <w:t>FlightAs-signmentShowService</w:t>
+      </w:r>
+      <w:proofErr w:type="spellEnd"/>
+      <w:r>
+        <w:t xml:space="preserve">, </w:t>
+      </w:r>
+      <w:proofErr w:type="spellStart"/>
+      <w:r>
+        <w:t>FlightAssignmentUpdateService</w:t>
+      </w:r>
+      <w:proofErr w:type="spellEnd"/>
+      <w:r>
+        <w:t xml:space="preserve"> y </w:t>
+      </w:r>
+      <w:proofErr w:type="spellStart"/>
+      <w:r>
+        <w:t>FlightAssignmentPublishService</w:t>
+      </w:r>
+      <w:proofErr w:type="spellEnd"/>
+      <w:r>
+        <w:t>.</w:t>
+      </w:r>
+    </w:p>
+    <w:p>
+      <w:pPr>
+        <w:pStyle w:val="Comment-Grader"/>
+      </w:pPr>
+      <w:r>
+        <w:t xml:space="preserve">Para </w:t>
+      </w:r>
+      <w:proofErr w:type="spellStart"/>
+      <w:r>
+        <w:t>FlightAssignmentShowService</w:t>
+      </w:r>
+      <w:proofErr w:type="spellEnd"/>
+      <w:r>
+        <w:t>.</w:t>
+      </w:r>
+    </w:p>
+    <w:p>
+      <w:pPr>
+        <w:pStyle w:val="Comment-Grader"/>
+      </w:pPr>
+      <w:r>
+        <w:rPr>
+          <w:noProof/>
+        </w:rPr>
+        <w:drawing>
+          <wp:inline distT="0" distB="0" distL="0" distR="0" wp14:anchorId="6A887779" wp14:editId="18554494">
+            <wp:extent cx="5704996" cy="1030879"/>
+            <wp:effectExtent l="0" t="0" r="0" b="0"/>
+            <wp:docPr id="1322977799" name="Imagen 7"/>
+            <wp:cNvGraphicFramePr>
+              <a:graphicFrameLocks xmlns:a="http://schemas.openxmlformats.org/drawingml/2006/main" noChangeAspect="1"/>
+            </wp:cNvGraphicFramePr>
+            <a:graphic xmlns:a="http://schemas.openxmlformats.org/drawingml/2006/main">
+              <a:graphicData uri="http://schemas.openxmlformats.org/drawingml/2006/picture">
+                <pic:pic xmlns:pic="http://schemas.openxmlformats.org/drawingml/2006/picture">
+                  <pic:nvPicPr>
+                    <pic:cNvPr id="0" name="Picture 7"/>
+                    <pic:cNvPicPr>
+                      <a:picLocks noChangeAspect="1" noChangeArrowheads="1"/>
+                    </pic:cNvPicPr>
+                  </pic:nvPicPr>
+                  <pic:blipFill>
+                    <a:blip r:embed="rId22">
+                      <a:extLst>
+                        <a:ext uri="{28A0092B-C50C-407E-A947-70E740481C1C}">
+                          <a14:useLocalDpi xmlns:a14="http://schemas.microsoft.com/office/drawing/2010/main" val="0"/>
+                        </a:ext>
+                      </a:extLst>
+                    </a:blip>
+                    <a:srcRect/>
+                    <a:stretch>
+                      <a:fillRect/>
+                    </a:stretch>
+                  </pic:blipFill>
+                  <pic:spPr bwMode="auto">
+                    <a:xfrm>
+                      <a:off x="0" y="0"/>
+                      <a:ext cx="5755824" cy="1040063"/>
+                    </a:xfrm>
+                    <a:prstGeom prst="rect">
+                      <a:avLst/>
+                    </a:prstGeom>
+                    <a:noFill/>
+                  </pic:spPr>
+                </pic:pic>
+              </a:graphicData>
+            </a:graphic>
+          </wp:inline>
+        </w:drawing>
+      </w:r>
+    </w:p>
+    <w:p>
+      <w:pPr>
+        <w:pStyle w:val="Comment-Grader"/>
+      </w:pPr>
+      <w:r>
+        <w:t xml:space="preserve">Para </w:t>
+      </w:r>
+      <w:proofErr w:type="spellStart"/>
+      <w:proofErr w:type="gramStart"/>
+      <w:r>
+        <w:t>FlightAssignmentUpdateService</w:t>
+      </w:r>
+      <w:proofErr w:type="spellEnd"/>
+      <w:r>
+        <w:t xml:space="preserve"> ,</w:t>
+      </w:r>
+      <w:proofErr w:type="gramEnd"/>
+      <w:r>
+        <w:t xml:space="preserve"> </w:t>
+      </w:r>
+      <w:proofErr w:type="spellStart"/>
+      <w:r>
+        <w:t>FlightAssignmentPublishService</w:t>
+      </w:r>
+      <w:proofErr w:type="spellEnd"/>
+      <w:r>
+        <w:t xml:space="preserve">, </w:t>
+      </w:r>
+      <w:proofErr w:type="spellStart"/>
+      <w:r>
+        <w:t>FlightAssignmentDeleteService</w:t>
+      </w:r>
+      <w:proofErr w:type="spellEnd"/>
+      <w:r>
+        <w:t>.</w:t>
+      </w:r>
+    </w:p>
+    <w:p>
+      <w:pPr>
+        <w:pStyle w:val="Comment-Grader"/>
+      </w:pPr>
+      <w:r>
+        <w:rPr>
+          <w:noProof/>
+          <w:sz w:val="24"/>
+          <w:szCs w:val="24"/>
+          <w:lang w:val="es-ES"/>
+        </w:rPr>
+        <w:drawing>
+          <wp:inline distT="0" distB="0" distL="0" distR="0" wp14:anchorId="6416F3CA" wp14:editId="03B68D3C">
+            <wp:extent cx="5731510" cy="566251"/>
+            <wp:effectExtent l="0" t="0" r="2540" b="5715"/>
+            <wp:docPr id="1662929993" name="Imagen 1" descr="Texto&#10;&#10;El contenido generado por IA puede ser incorrecto."/>
+            <wp:cNvGraphicFramePr>
+              <a:graphicFrameLocks xmlns:a="http://schemas.openxmlformats.org/drawingml/2006/main" noChangeAspect="1"/>
+            </wp:cNvGraphicFramePr>
+            <a:graphic xmlns:a="http://schemas.openxmlformats.org/drawingml/2006/main">
+              <a:graphicData uri="http://schemas.openxmlformats.org/drawingml/2006/picture">
+                <pic:pic xmlns:pic="http://schemas.openxmlformats.org/drawingml/2006/picture">
+                  <pic:nvPicPr>
+                    <pic:cNvPr id="1662929993" name="Imagen 1" descr="Texto&#10;&#10;El contenido generado por IA puede ser incorrecto."/>
+                    <pic:cNvPicPr/>
+                  </pic:nvPicPr>
+                  <pic:blipFill>
+                    <a:blip r:embed="rId23"/>
+                    <a:stretch>
+                      <a:fillRect/>
+                    </a:stretch>
+                  </pic:blipFill>
+                  <pic:spPr>
+                    <a:xfrm>
+                      <a:off x="0" y="0"/>
+                      <a:ext cx="5731510" cy="566251"/>
+                    </a:xfrm>
+                    <a:prstGeom prst="rect">
+                      <a:avLst/>
+                    </a:prstGeom>
+                  </pic:spPr>
+                </pic:pic>
+              </a:graphicData>
+            </a:graphic>
+          </wp:inline>
+        </w:drawing>
+      </w:r>
+    </w:p>
+    <w:p>
+      <w:pPr>
+        <w:pStyle w:val="Comment-Grader"/>
+      </w:pPr>
+      <w:proofErr w:type="spellStart"/>
+      <w:r>
+        <w:t>Ejemplo</w:t>
+      </w:r>
+      <w:proofErr w:type="spellEnd"/>
+      <w:r>
+        <w:t xml:space="preserve"> de vista de </w:t>
+      </w:r>
+      <w:proofErr w:type="spellStart"/>
+      <w:r>
+        <w:t>una</w:t>
+      </w:r>
+      <w:proofErr w:type="spellEnd"/>
+      <w:r>
+        <w:t xml:space="preserve"> </w:t>
+      </w:r>
+      <w:proofErr w:type="spellStart"/>
+      <w:r>
+        <w:t>asignación</w:t>
+      </w:r>
+      <w:proofErr w:type="spellEnd"/>
+      <w:r>
+        <w:t xml:space="preserve"> de </w:t>
+      </w:r>
+      <w:proofErr w:type="spellStart"/>
+      <w:r>
+        <w:t>vuelo</w:t>
+      </w:r>
+      <w:proofErr w:type="spellEnd"/>
+      <w:r>
+        <w:t xml:space="preserve"> no </w:t>
+      </w:r>
+      <w:proofErr w:type="spellStart"/>
+      <w:r>
+        <w:t>publicada</w:t>
+      </w:r>
+      <w:proofErr w:type="spellEnd"/>
+      <w:r>
+        <w:t xml:space="preserve"> con </w:t>
+      </w:r>
+      <w:proofErr w:type="spellStart"/>
+      <w:r>
+        <w:t>una</w:t>
+      </w:r>
+      <w:proofErr w:type="spellEnd"/>
+      <w:r>
+        <w:t xml:space="preserve"> leg </w:t>
+      </w:r>
+      <w:proofErr w:type="spellStart"/>
+      <w:r>
+        <w:t>pasada</w:t>
+      </w:r>
+      <w:proofErr w:type="spellEnd"/>
+      <w:r>
+        <w:t>:</w:t>
+      </w:r>
+    </w:p>
+    <w:p>
+      <w:pPr>
+        <w:pStyle w:val="Comment-Grader"/>
+      </w:pPr>
+      <w:r>
+        <w:rPr>
+          <w:noProof/>
+          <w:sz w:val="24"/>
+          <w:szCs w:val="24"/>
+          <w:lang w:val="es-ES"/>
+        </w:rPr>
+        <w:drawing>
+          <wp:inline distT="0" distB="0" distL="0" distR="0" wp14:anchorId="4C5D950D" wp14:editId="3B5C1F1E">
+            <wp:extent cx="5731510" cy="2403554"/>
+            <wp:effectExtent l="0" t="0" r="2540" b="0"/>
+            <wp:docPr id="1295612489" name="Imagen 1" descr="Interfaz de usuario gráfica, Texto, Aplicación&#10;&#10;El contenido generado por IA puede ser incorrecto."/>
+            <wp:cNvGraphicFramePr>
+              <a:graphicFrameLocks xmlns:a="http://schemas.openxmlformats.org/drawingml/2006/main" noChangeAspect="1"/>
+            </wp:cNvGraphicFramePr>
+            <a:graphic xmlns:a="http://schemas.openxmlformats.org/drawingml/2006/main">
+              <a:graphicData uri="http://schemas.openxmlformats.org/drawingml/2006/picture">
+                <pic:pic xmlns:pic="http://schemas.openxmlformats.org/drawingml/2006/picture">
+                  <pic:nvPicPr>
+                    <pic:cNvPr id="1295612489" name="Imagen 1" descr="Interfaz de usuario gráfica, Texto, Aplicación&#10;&#10;El contenido generado por IA puede ser incorrecto."/>
+                    <pic:cNvPicPr/>
+                  </pic:nvPicPr>
+                  <pic:blipFill>
+                    <a:blip r:embed="rId24"/>
+                    <a:stretch>
+                      <a:fillRect/>
+                    </a:stretch>
+                  </pic:blipFill>
+                  <pic:spPr>
+                    <a:xfrm>
+                      <a:off x="0" y="0"/>
+                      <a:ext cx="5731510" cy="2403554"/>
+                    </a:xfrm>
+                    <a:prstGeom prst="rect">
+                      <a:avLst/>
+                    </a:prstGeom>
+                  </pic:spPr>
+                </pic:pic>
+              </a:graphicData>
+            </a:graphic>
+          </wp:inline>
+        </w:drawing>
+      </w:r>
+    </w:p>
+    <w:p>
+      <w:pPr>
+        <w:pStyle w:val="Comment-Grader"/>
+      </w:pPr>
+      <w:r>
+        <w:lastRenderedPageBreak/>
+        <w:t xml:space="preserve">Por </w:t>
+      </w:r>
+      <w:proofErr w:type="spellStart"/>
+      <w:r>
+        <w:t>último</w:t>
+      </w:r>
+      <w:proofErr w:type="spellEnd"/>
+      <w:r>
+        <w:t xml:space="preserve">, </w:t>
+      </w:r>
+      <w:proofErr w:type="spellStart"/>
+      <w:r>
+        <w:t>el</w:t>
+      </w:r>
+      <w:proofErr w:type="spellEnd"/>
+      <w:r>
+        <w:t xml:space="preserve"> error </w:t>
+      </w:r>
+      <w:proofErr w:type="spellStart"/>
+      <w:r>
+        <w:t>relacionado</w:t>
+      </w:r>
+      <w:proofErr w:type="spellEnd"/>
+      <w:r>
+        <w:t xml:space="preserve"> con incoherencies de</w:t>
+      </w:r>
+      <w:r>
+        <w:t xml:space="preserve"> la leg </w:t>
+      </w:r>
+      <w:proofErr w:type="spellStart"/>
+      <w:r>
+        <w:t>completa</w:t>
+      </w:r>
+      <w:proofErr w:type="spellEnd"/>
+      <w:r>
+        <w:t xml:space="preserve"> o </w:t>
+      </w:r>
+      <w:proofErr w:type="spellStart"/>
+      <w:r>
+        <w:t>incompleta</w:t>
+      </w:r>
+      <w:proofErr w:type="spellEnd"/>
+      <w:r>
+        <w:t xml:space="preserve"> a la hora de </w:t>
+      </w:r>
+      <w:proofErr w:type="spellStart"/>
+      <w:r>
+        <w:t>pu</w:t>
+      </w:r>
+      <w:r>
+        <w:t>b</w:t>
+      </w:r>
+      <w:r>
+        <w:t>licar</w:t>
+      </w:r>
+      <w:proofErr w:type="spellEnd"/>
+      <w:r>
+        <w:t xml:space="preserve"> un flight assignment</w:t>
+      </w:r>
+      <w:r>
+        <w:t xml:space="preserve">, </w:t>
+      </w:r>
+      <w:proofErr w:type="spellStart"/>
+      <w:r>
+        <w:t>así</w:t>
+      </w:r>
+      <w:proofErr w:type="spellEnd"/>
+      <w:r>
+        <w:t xml:space="preserve"> </w:t>
+      </w:r>
+      <w:proofErr w:type="spellStart"/>
+      <w:r>
+        <w:t>como</w:t>
+      </w:r>
+      <w:proofErr w:type="spellEnd"/>
+      <w:r>
+        <w:t xml:space="preserve"> </w:t>
+      </w:r>
+      <w:proofErr w:type="spellStart"/>
+      <w:r>
+        <w:t>el</w:t>
+      </w:r>
+      <w:proofErr w:type="spellEnd"/>
+      <w:r>
+        <w:t xml:space="preserve"> </w:t>
+      </w:r>
+      <w:proofErr w:type="spellStart"/>
+      <w:r>
+        <w:t>botón</w:t>
+      </w:r>
+      <w:proofErr w:type="spellEnd"/>
+      <w:r>
+        <w:t xml:space="preserve"> de </w:t>
+      </w:r>
+      <w:proofErr w:type="spellStart"/>
+      <w:r>
+        <w:t>publicar</w:t>
+      </w:r>
+      <w:proofErr w:type="spellEnd"/>
+      <w:r>
+        <w:t xml:space="preserve"> que no </w:t>
+      </w:r>
+      <w:proofErr w:type="spellStart"/>
+      <w:r>
+        <w:t>debe</w:t>
+      </w:r>
+      <w:proofErr w:type="spellEnd"/>
+      <w:r>
+        <w:t xml:space="preserve"> </w:t>
+      </w:r>
+      <w:proofErr w:type="spellStart"/>
+      <w:r>
+        <w:t>aparecer</w:t>
+      </w:r>
+      <w:proofErr w:type="spellEnd"/>
+      <w:r>
+        <w:t xml:space="preserve"> </w:t>
+      </w:r>
+      <w:proofErr w:type="spellStart"/>
+      <w:r>
+        <w:t>en</w:t>
+      </w:r>
+      <w:proofErr w:type="spellEnd"/>
+      <w:r>
+        <w:t xml:space="preserve"> un flight assignment con </w:t>
+      </w:r>
+      <w:proofErr w:type="spellStart"/>
+      <w:r>
+        <w:t>una</w:t>
+      </w:r>
+      <w:proofErr w:type="spellEnd"/>
+      <w:r>
+        <w:t xml:space="preserve"> leg </w:t>
+      </w:r>
+      <w:proofErr w:type="spellStart"/>
+      <w:r>
+        <w:t>ya</w:t>
+      </w:r>
+      <w:proofErr w:type="spellEnd"/>
+      <w:r>
+        <w:t xml:space="preserve"> </w:t>
+      </w:r>
+      <w:proofErr w:type="spellStart"/>
+      <w:r>
+        <w:t>completada</w:t>
+      </w:r>
+      <w:proofErr w:type="spellEnd"/>
+      <w:r>
+        <w:t xml:space="preserve">: </w:t>
+      </w:r>
+    </w:p>
+    <w:p>
+      <w:pPr>
+        <w:pStyle w:val="Comment-Grader"/>
+      </w:pPr>
+      <w:r>
+        <w:t xml:space="preserve">El </w:t>
+      </w:r>
+      <w:proofErr w:type="spellStart"/>
+      <w:r>
+        <w:t>mensaje</w:t>
+      </w:r>
+      <w:proofErr w:type="spellEnd"/>
+      <w:r>
+        <w:t xml:space="preserve"> de </w:t>
+      </w:r>
+      <w:proofErr w:type="spellStart"/>
+      <w:r>
+        <w:t>comprobación</w:t>
+      </w:r>
+      <w:proofErr w:type="spellEnd"/>
+      <w:r>
+        <w:t xml:space="preserve"> </w:t>
+      </w:r>
+      <w:proofErr w:type="spellStart"/>
+      <w:r>
+        <w:t>está</w:t>
+      </w:r>
+      <w:proofErr w:type="spellEnd"/>
+      <w:r>
+        <w:t xml:space="preserve"> mal </w:t>
+      </w:r>
+      <w:proofErr w:type="spellStart"/>
+      <w:r>
+        <w:t>escrito</w:t>
+      </w:r>
+      <w:proofErr w:type="spellEnd"/>
+      <w:r>
+        <w:t xml:space="preserve"> </w:t>
+      </w:r>
+      <w:proofErr w:type="spellStart"/>
+      <w:r>
+        <w:t>ya</w:t>
+      </w:r>
+      <w:proofErr w:type="spellEnd"/>
+      <w:r>
+        <w:t xml:space="preserve"> que </w:t>
+      </w:r>
+      <w:proofErr w:type="spellStart"/>
+      <w:r>
+        <w:t>debería</w:t>
+      </w:r>
+      <w:proofErr w:type="spellEnd"/>
+      <w:r>
+        <w:t xml:space="preserve"> </w:t>
+      </w:r>
+      <w:proofErr w:type="spellStart"/>
+      <w:r>
+        <w:t>indicar</w:t>
+      </w:r>
+      <w:proofErr w:type="spellEnd"/>
+      <w:r>
+        <w:t xml:space="preserve"> que la leg </w:t>
+      </w:r>
+      <w:proofErr w:type="spellStart"/>
+      <w:r>
+        <w:t>debe</w:t>
+      </w:r>
+      <w:proofErr w:type="spellEnd"/>
+      <w:r>
+        <w:t xml:space="preserve"> </w:t>
+      </w:r>
+      <w:proofErr w:type="spellStart"/>
+      <w:r>
+        <w:t>estar</w:t>
+      </w:r>
+      <w:proofErr w:type="spellEnd"/>
+      <w:r>
+        <w:t xml:space="preserve"> sin </w:t>
+      </w:r>
+      <w:proofErr w:type="spellStart"/>
+      <w:r>
+        <w:t>completar</w:t>
+      </w:r>
+      <w:proofErr w:type="spellEnd"/>
+      <w:r>
+        <w:t xml:space="preserve"> para </w:t>
+      </w:r>
+      <w:proofErr w:type="spellStart"/>
+      <w:r>
+        <w:t>poder</w:t>
+      </w:r>
+      <w:proofErr w:type="spellEnd"/>
+      <w:r>
+        <w:t xml:space="preserve"> ser </w:t>
+      </w:r>
+      <w:proofErr w:type="spellStart"/>
+      <w:r>
+        <w:t>publicada</w:t>
+      </w:r>
+      <w:proofErr w:type="spellEnd"/>
+      <w:r>
+        <w:t xml:space="preserve">. Para </w:t>
+      </w:r>
+      <w:proofErr w:type="spellStart"/>
+      <w:r>
+        <w:t>solucionar</w:t>
+      </w:r>
+      <w:proofErr w:type="spellEnd"/>
+      <w:r>
+        <w:t xml:space="preserve"> </w:t>
+      </w:r>
+      <w:proofErr w:type="spellStart"/>
+      <w:r>
+        <w:t>este</w:t>
+      </w:r>
+      <w:proofErr w:type="spellEnd"/>
+      <w:r>
+        <w:t xml:space="preserve"> error se ha </w:t>
+      </w:r>
+      <w:proofErr w:type="spellStart"/>
+      <w:r>
+        <w:t>añadido</w:t>
+      </w:r>
+      <w:proofErr w:type="spellEnd"/>
+      <w:r>
+        <w:t xml:space="preserve"> al dataset </w:t>
+      </w:r>
+      <w:proofErr w:type="spellStart"/>
+      <w:r>
+        <w:t>el</w:t>
+      </w:r>
+      <w:proofErr w:type="spellEnd"/>
+      <w:r>
+        <w:t xml:space="preserve"> </w:t>
+      </w:r>
+      <w:proofErr w:type="spellStart"/>
+      <w:r>
+        <w:t>valor</w:t>
+      </w:r>
+      <w:proofErr w:type="spellEnd"/>
+      <w:r>
+        <w:t xml:space="preserve"> </w:t>
+      </w:r>
+      <w:proofErr w:type="spellStart"/>
+      <w:r>
+        <w:t>booleano</w:t>
+      </w:r>
+      <w:proofErr w:type="spellEnd"/>
+      <w:r>
+        <w:t xml:space="preserve"> </w:t>
+      </w:r>
+      <w:proofErr w:type="spellStart"/>
+      <w:r>
+        <w:t>showActivityLogs</w:t>
+      </w:r>
+      <w:proofErr w:type="spellEnd"/>
+      <w:r>
+        <w:t xml:space="preserve"> que </w:t>
+      </w:r>
+      <w:proofErr w:type="spellStart"/>
+      <w:r>
+        <w:t>servirá</w:t>
+      </w:r>
+      <w:proofErr w:type="spellEnd"/>
+      <w:r>
+        <w:t xml:space="preserve"> para </w:t>
+      </w:r>
+      <w:proofErr w:type="spellStart"/>
+      <w:r>
+        <w:t>saber</w:t>
+      </w:r>
+      <w:proofErr w:type="spellEnd"/>
+      <w:r>
+        <w:t xml:space="preserve"> </w:t>
+      </w:r>
+      <w:proofErr w:type="spellStart"/>
+      <w:r>
+        <w:t>si</w:t>
+      </w:r>
+      <w:proofErr w:type="spellEnd"/>
+      <w:r>
+        <w:t xml:space="preserve"> la leg </w:t>
+      </w:r>
+      <w:proofErr w:type="spellStart"/>
+      <w:r>
+        <w:t>asociada</w:t>
+      </w:r>
+      <w:proofErr w:type="spellEnd"/>
+      <w:r>
+        <w:t xml:space="preserve"> a la </w:t>
+      </w:r>
+      <w:proofErr w:type="spellStart"/>
+      <w:r>
+        <w:t>asignación</w:t>
+      </w:r>
+      <w:proofErr w:type="spellEnd"/>
+      <w:r>
+        <w:t xml:space="preserve"> de </w:t>
+      </w:r>
+      <w:proofErr w:type="spellStart"/>
+      <w:r>
+        <w:t>vuelo</w:t>
+      </w:r>
+      <w:proofErr w:type="spellEnd"/>
+      <w:r>
+        <w:t xml:space="preserve"> es </w:t>
+      </w:r>
+      <w:proofErr w:type="spellStart"/>
+      <w:r>
+        <w:t>pasada</w:t>
+      </w:r>
+      <w:proofErr w:type="spellEnd"/>
+      <w:r>
+        <w:t xml:space="preserve"> o </w:t>
+      </w:r>
+      <w:proofErr w:type="spellStart"/>
+      <w:r>
+        <w:t>futura</w:t>
+      </w:r>
+      <w:proofErr w:type="spellEnd"/>
+      <w:r>
+        <w:t xml:space="preserve">, lo que </w:t>
+      </w:r>
+      <w:proofErr w:type="spellStart"/>
+      <w:r>
+        <w:t>permitirá</w:t>
+      </w:r>
+      <w:proofErr w:type="spellEnd"/>
+      <w:r>
+        <w:t xml:space="preserve"> </w:t>
+      </w:r>
+      <w:proofErr w:type="spellStart"/>
+      <w:r>
+        <w:t>identificar</w:t>
+      </w:r>
+      <w:proofErr w:type="spellEnd"/>
+      <w:r>
+        <w:t xml:space="preserve"> </w:t>
+      </w:r>
+      <w:proofErr w:type="spellStart"/>
+      <w:r>
+        <w:t>si</w:t>
+      </w:r>
+      <w:proofErr w:type="spellEnd"/>
+      <w:r>
+        <w:t xml:space="preserve"> </w:t>
+      </w:r>
+      <w:proofErr w:type="spellStart"/>
+      <w:r>
+        <w:t>debe</w:t>
+      </w:r>
+      <w:proofErr w:type="spellEnd"/>
+      <w:r>
+        <w:t xml:space="preserve"> </w:t>
+      </w:r>
+      <w:proofErr w:type="spellStart"/>
+      <w:r>
+        <w:t>aparecer</w:t>
+      </w:r>
+      <w:proofErr w:type="spellEnd"/>
+      <w:r>
+        <w:t xml:space="preserve"> o no</w:t>
+      </w:r>
+      <w:r>
+        <w:t>,</w:t>
+      </w:r>
+      <w:r>
+        <w:t xml:space="preserve"> </w:t>
+      </w:r>
+      <w:proofErr w:type="spellStart"/>
+      <w:r>
+        <w:t>el</w:t>
+      </w:r>
+      <w:proofErr w:type="spellEnd"/>
+      <w:r>
+        <w:t xml:space="preserve"> </w:t>
+      </w:r>
+      <w:proofErr w:type="spellStart"/>
+      <w:r>
+        <w:t>botón</w:t>
+      </w:r>
+      <w:proofErr w:type="spellEnd"/>
+      <w:r>
+        <w:t xml:space="preserve"> publish </w:t>
+      </w:r>
+      <w:proofErr w:type="spellStart"/>
+      <w:r>
+        <w:t>según</w:t>
+      </w:r>
+      <w:proofErr w:type="spellEnd"/>
+      <w:r>
+        <w:t xml:space="preserve"> </w:t>
+      </w:r>
+      <w:proofErr w:type="spellStart"/>
+      <w:r>
+        <w:t>si</w:t>
+      </w:r>
+      <w:proofErr w:type="spellEnd"/>
+      <w:r>
+        <w:t xml:space="preserve"> la leg </w:t>
+      </w:r>
+      <w:proofErr w:type="spellStart"/>
+      <w:r>
+        <w:t>asociada</w:t>
+      </w:r>
+      <w:proofErr w:type="spellEnd"/>
+      <w:r>
+        <w:t xml:space="preserve"> de la </w:t>
+      </w:r>
+      <w:proofErr w:type="spellStart"/>
+      <w:r>
+        <w:t>asignación</w:t>
+      </w:r>
+      <w:proofErr w:type="spellEnd"/>
+      <w:r>
+        <w:t xml:space="preserve"> de </w:t>
+      </w:r>
+      <w:proofErr w:type="spellStart"/>
+      <w:r>
+        <w:t>vuelo</w:t>
+      </w:r>
+      <w:proofErr w:type="spellEnd"/>
+      <w:r>
+        <w:t xml:space="preserve"> es </w:t>
+      </w:r>
+      <w:proofErr w:type="spellStart"/>
+      <w:r>
+        <w:t>pasada</w:t>
+      </w:r>
+      <w:proofErr w:type="spellEnd"/>
+      <w:r>
+        <w:t xml:space="preserve"> o </w:t>
+      </w:r>
+      <w:proofErr w:type="spellStart"/>
+      <w:r>
+        <w:t>futura</w:t>
+      </w:r>
+      <w:proofErr w:type="spellEnd"/>
+      <w:r>
+        <w:t xml:space="preserve">, </w:t>
+      </w:r>
+      <w:proofErr w:type="spellStart"/>
+      <w:r>
+        <w:t>así</w:t>
+      </w:r>
+      <w:proofErr w:type="spellEnd"/>
+      <w:r>
+        <w:t xml:space="preserve"> </w:t>
+      </w:r>
+      <w:proofErr w:type="spellStart"/>
+      <w:r>
+        <w:t>como</w:t>
+      </w:r>
+      <w:proofErr w:type="spellEnd"/>
+      <w:r>
+        <w:t xml:space="preserve"> </w:t>
+      </w:r>
+      <w:proofErr w:type="spellStart"/>
+      <w:r>
+        <w:t>hacer</w:t>
+      </w:r>
+      <w:proofErr w:type="spellEnd"/>
+      <w:r>
+        <w:t xml:space="preserve"> que </w:t>
+      </w:r>
+      <w:proofErr w:type="spellStart"/>
+      <w:r>
+        <w:t>el</w:t>
+      </w:r>
+      <w:proofErr w:type="spellEnd"/>
+      <w:r>
+        <w:t xml:space="preserve"> </w:t>
+      </w:r>
+      <w:proofErr w:type="spellStart"/>
+      <w:r>
+        <w:t>botón</w:t>
+      </w:r>
+      <w:proofErr w:type="spellEnd"/>
+      <w:r>
+        <w:t xml:space="preserve"> </w:t>
+      </w:r>
+      <w:proofErr w:type="spellStart"/>
+      <w:r>
+        <w:t>ActivityLogs</w:t>
+      </w:r>
+      <w:proofErr w:type="spellEnd"/>
+      <w:r>
+        <w:t xml:space="preserve"> solo </w:t>
+      </w:r>
+      <w:proofErr w:type="spellStart"/>
+      <w:r>
+        <w:t>aparezca</w:t>
+      </w:r>
+      <w:proofErr w:type="spellEnd"/>
+      <w:r>
+        <w:t xml:space="preserve"> </w:t>
+      </w:r>
+      <w:proofErr w:type="spellStart"/>
+      <w:r>
+        <w:t>en</w:t>
+      </w:r>
+      <w:proofErr w:type="spellEnd"/>
+      <w:r>
+        <w:t xml:space="preserve"> las </w:t>
+      </w:r>
+      <w:proofErr w:type="spellStart"/>
+      <w:r>
+        <w:t>asignaciones</w:t>
+      </w:r>
+      <w:proofErr w:type="spellEnd"/>
+      <w:r>
+        <w:t xml:space="preserve"> de </w:t>
+      </w:r>
+      <w:proofErr w:type="spellStart"/>
+      <w:r>
+        <w:t>vuelo</w:t>
+      </w:r>
+      <w:proofErr w:type="spellEnd"/>
+      <w:r>
+        <w:t xml:space="preserve"> </w:t>
+      </w:r>
+      <w:proofErr w:type="spellStart"/>
+      <w:r>
+        <w:t>ya</w:t>
+      </w:r>
+      <w:proofErr w:type="spellEnd"/>
+      <w:r>
+        <w:t xml:space="preserve"> </w:t>
+      </w:r>
+      <w:proofErr w:type="spellStart"/>
+      <w:r>
+        <w:t>completadas</w:t>
+      </w:r>
+      <w:proofErr w:type="spellEnd"/>
+      <w:r>
+        <w:t xml:space="preserve">. Por </w:t>
+      </w:r>
+      <w:proofErr w:type="spellStart"/>
+      <w:r>
+        <w:t>otro</w:t>
+      </w:r>
+      <w:proofErr w:type="spellEnd"/>
+      <w:r>
+        <w:t xml:space="preserve"> </w:t>
+      </w:r>
+      <w:proofErr w:type="spellStart"/>
+      <w:r>
+        <w:t>lado</w:t>
+      </w:r>
+      <w:proofErr w:type="spellEnd"/>
+      <w:r>
+        <w:t xml:space="preserve"> se ha </w:t>
+      </w:r>
+      <w:proofErr w:type="spellStart"/>
+      <w:r>
+        <w:t>mantenido</w:t>
+      </w:r>
+      <w:proofErr w:type="spellEnd"/>
+      <w:r>
+        <w:t xml:space="preserve"> la </w:t>
+      </w:r>
+      <w:proofErr w:type="spellStart"/>
+      <w:r>
+        <w:t>comprobación</w:t>
+      </w:r>
+      <w:proofErr w:type="spellEnd"/>
+      <w:r>
+        <w:t xml:space="preserve"> para que </w:t>
+      </w:r>
+      <w:proofErr w:type="spellStart"/>
+      <w:r>
+        <w:t>una</w:t>
+      </w:r>
+      <w:proofErr w:type="spellEnd"/>
+      <w:r>
+        <w:t xml:space="preserve"> </w:t>
+      </w:r>
+      <w:proofErr w:type="spellStart"/>
+      <w:r>
+        <w:t>asignación</w:t>
+      </w:r>
+      <w:proofErr w:type="spellEnd"/>
+      <w:r>
+        <w:t xml:space="preserve"> de </w:t>
+      </w:r>
+      <w:proofErr w:type="spellStart"/>
+      <w:r>
+        <w:t>vuelo</w:t>
+      </w:r>
+      <w:proofErr w:type="spellEnd"/>
+      <w:r>
+        <w:t xml:space="preserve"> no se </w:t>
+      </w:r>
+      <w:proofErr w:type="spellStart"/>
+      <w:r>
+        <w:t>pueda</w:t>
+      </w:r>
+      <w:proofErr w:type="spellEnd"/>
+      <w:r>
+        <w:t xml:space="preserve"> </w:t>
+      </w:r>
+      <w:proofErr w:type="spellStart"/>
+      <w:r>
+        <w:t>publicar</w:t>
+      </w:r>
+      <w:proofErr w:type="spellEnd"/>
+      <w:r>
+        <w:t xml:space="preserve"> </w:t>
+      </w:r>
+      <w:proofErr w:type="spellStart"/>
+      <w:r>
+        <w:t>si</w:t>
+      </w:r>
+      <w:proofErr w:type="spellEnd"/>
+      <w:r>
+        <w:t xml:space="preserve"> la leg </w:t>
+      </w:r>
+      <w:proofErr w:type="spellStart"/>
+      <w:r>
+        <w:t>asociada</w:t>
+      </w:r>
+      <w:proofErr w:type="spellEnd"/>
+      <w:r>
+        <w:t xml:space="preserve"> </w:t>
+      </w:r>
+      <w:proofErr w:type="spellStart"/>
+      <w:r>
+        <w:t>ya</w:t>
+      </w:r>
+      <w:proofErr w:type="spellEnd"/>
+      <w:r>
+        <w:t xml:space="preserve"> </w:t>
+      </w:r>
+      <w:proofErr w:type="spellStart"/>
+      <w:r>
+        <w:t>está</w:t>
+      </w:r>
+      <w:proofErr w:type="spellEnd"/>
+      <w:r>
+        <w:t xml:space="preserve"> </w:t>
+      </w:r>
+      <w:proofErr w:type="spellStart"/>
+      <w:r>
+        <w:t>completada</w:t>
+      </w:r>
+      <w:proofErr w:type="spellEnd"/>
+      <w:r>
+        <w:t>.</w:t>
+      </w:r>
+    </w:p>
+    <w:p>
+      <w:pPr>
+        <w:pStyle w:val="Comment-Grader"/>
+      </w:pPr>
+      <w:r>
+        <w:rPr>
+          <w:rFonts w:ascii="Arial" w:hAnsi="Arial" w:cs="Arial"/>
+          <w:b/>
+          <w:bCs/>
+          <w:noProof/>
+          <w:color w:val="000000"/>
+          <w:bdr w:val="none" w:sz="0" w:space="0" w:color="auto" w:frame="1"/>
+        </w:rPr>
+        <w:drawing>
+          <wp:inline distT="0" distB="0" distL="0" distR="0" wp14:anchorId="2A3BC247" wp14:editId="2022B4A0">
+            <wp:extent cx="5731510" cy="913373"/>
+            <wp:effectExtent l="0" t="0" r="2540" b="1270"/>
+            <wp:docPr id="2091200503" name="Imagen 1" descr="Texto&#10;&#10;El contenido generado por IA puede ser incorrecto."/>
+            <wp:cNvGraphicFramePr>
+              <a:graphicFrameLocks xmlns:a="http://schemas.openxmlformats.org/drawingml/2006/main" noChangeAspect="1"/>
+            </wp:cNvGraphicFramePr>
+            <a:graphic xmlns:a="http://schemas.openxmlformats.org/drawingml/2006/main">
+              <a:graphicData uri="http://schemas.openxmlformats.org/drawingml/2006/picture">
+                <pic:pic xmlns:pic="http://schemas.openxmlformats.org/drawingml/2006/picture">
+                  <pic:nvPicPr>
+                    <pic:cNvPr id="2091200503" name="Imagen 1" descr="Texto&#10;&#10;El contenido generado por IA puede ser incorrecto."/>
+                    <pic:cNvPicPr>
+                      <a:picLocks noChangeAspect="1" noChangeArrowheads="1"/>
+                    </pic:cNvPicPr>
+                  </pic:nvPicPr>
+                  <pic:blipFill>
+                    <a:blip r:embed="rId25">
+                      <a:extLst>
+                        <a:ext uri="{28A0092B-C50C-407E-A947-70E740481C1C}">
+                          <a14:useLocalDpi xmlns:a14="http://schemas.microsoft.com/office/drawing/2010/main" val="0"/>
+                        </a:ext>
+                      </a:extLst>
+                    </a:blip>
+                    <a:srcRect/>
+                    <a:stretch>
+                      <a:fillRect/>
+                    </a:stretch>
+                  </pic:blipFill>
+                  <pic:spPr bwMode="auto">
+                    <a:xfrm>
+                      <a:off x="0" y="0"/>
+                      <a:ext cx="5731510" cy="913373"/>
+                    </a:xfrm>
+                    <a:prstGeom prst="rect">
+                      <a:avLst/>
+                    </a:prstGeom>
+                    <a:noFill/>
+                    <a:ln>
+                      <a:noFill/>
+                    </a:ln>
+                  </pic:spPr>
+                </pic:pic>
+              </a:graphicData>
+            </a:graphic>
+          </wp:inline>
+        </w:drawing>
+      </w:r>
+    </w:p>
+    <w:p>
+      <w:pPr>
+        <w:pStyle w:val="Comment-Grader"/>
+        <w:rPr>
+          <w:lang w:val="es-ES"/>
+        </w:rPr>
+      </w:pPr>
+      <w:r>
+        <w:rPr>
+          <w:lang w:val="es-ES"/>
+        </w:rPr>
+        <w:t xml:space="preserve">Asignación de vuelo asociada a </w:t>
+      </w:r>
+      <w:proofErr w:type="spellStart"/>
+      <w:r>
+        <w:rPr>
+          <w:lang w:val="es-ES"/>
+        </w:rPr>
+        <w:t>leg</w:t>
+      </w:r>
+      <w:proofErr w:type="spellEnd"/>
+      <w:r>
+        <w:rPr>
+          <w:lang w:val="es-ES"/>
+        </w:rPr>
+        <w:t xml:space="preserve"> ya completada sin publicar:</w:t>
+      </w:r>
+    </w:p>
+    <w:p>
+      <w:pPr>
+        <w:pStyle w:val="Comment-Grader"/>
+      </w:pPr>
+      <w:r>
+        <w:rPr>
+          <w:rFonts w:ascii="Arial" w:hAnsi="Arial" w:cs="Arial"/>
+          <w:b/>
+          <w:bCs/>
+          <w:noProof/>
+          <w:color w:val="000000"/>
+          <w:bdr w:val="none" w:sz="0" w:space="0" w:color="auto" w:frame="1"/>
+        </w:rPr>
+        <w:drawing>
+          <wp:inline distT="0" distB="0" distL="0" distR="0" wp14:anchorId="095B66E5" wp14:editId="3A1B7BCB">
+            <wp:extent cx="5731510" cy="2371758"/>
+            <wp:effectExtent l="0" t="0" r="2540" b="9525"/>
+            <wp:docPr id="914328268" name="Imagen 2" descr="Interfaz de usuario gráfica, Aplicación&#10;&#10;El contenido generado por IA puede ser incorrecto."/>
+            <wp:cNvGraphicFramePr>
+              <a:graphicFrameLocks xmlns:a="http://schemas.openxmlformats.org/drawingml/2006/main" noChangeAspect="1"/>
+            </wp:cNvGraphicFramePr>
+            <a:graphic xmlns:a="http://schemas.openxmlformats.org/drawingml/2006/main">
+              <a:graphicData uri="http://schemas.openxmlformats.org/drawingml/2006/picture">
+                <pic:pic xmlns:pic="http://schemas.openxmlformats.org/drawingml/2006/picture">
+                  <pic:nvPicPr>
+                    <pic:cNvPr id="914328268" name="Imagen 2" descr="Interfaz de usuario gráfica, Aplicación&#10;&#10;El contenido generado por IA puede ser incorrecto."/>
+                    <pic:cNvPicPr>
+                      <a:picLocks noChangeAspect="1" noChangeArrowheads="1"/>
+                    </pic:cNvPicPr>
+                  </pic:nvPicPr>
+                  <pic:blipFill>
+                    <a:blip r:embed="rId26" cstate="print">
+                      <a:extLst>
+                        <a:ext uri="{28A0092B-C50C-407E-A947-70E740481C1C}">
+                          <a14:useLocalDpi xmlns:a14="http://schemas.microsoft.com/office/drawing/2010/main" val="0"/>
+                        </a:ext>
+                      </a:extLst>
+                    </a:blip>
+                    <a:srcRect/>
+                    <a:stretch>
+                      <a:fillRect/>
+                    </a:stretch>
+                  </pic:blipFill>
+                  <pic:spPr bwMode="auto">
+                    <a:xfrm>
+                      <a:off x="0" y="0"/>
+                      <a:ext cx="5731510" cy="2371758"/>
+                    </a:xfrm>
+                    <a:prstGeom prst="rect">
+                      <a:avLst/>
+                    </a:prstGeom>
+                    <a:noFill/>
+                    <a:ln>
+                      <a:noFill/>
+                    </a:ln>
+                  </pic:spPr>
+                </pic:pic>
+              </a:graphicData>
+            </a:graphic>
+          </wp:inline>
+        </w:drawing>
+      </w:r>
+    </w:p>
+    <w:p>
+      <w:pPr>
+        <w:pStyle w:val="Comment-Grader"/>
+        <w:rPr>
+          <w:lang w:val="es-ES"/>
+        </w:rPr>
+      </w:pPr>
+      <w:r>
+        <w:rPr>
+          <w:lang w:val="es-ES"/>
+        </w:rPr>
+        <w:t xml:space="preserve">Asignación de vuelo asociada a </w:t>
+      </w:r>
+      <w:proofErr w:type="spellStart"/>
+      <w:r>
+        <w:rPr>
+          <w:lang w:val="es-ES"/>
+        </w:rPr>
+        <w:t>leg</w:t>
+      </w:r>
+      <w:proofErr w:type="spellEnd"/>
+      <w:r>
+        <w:rPr>
+          <w:lang w:val="es-ES"/>
+        </w:rPr>
+        <w:t xml:space="preserve"> no completada sin publicar:</w:t>
+      </w:r>
+    </w:p>
+    <w:p>
+      <w:pPr>
+        <w:pStyle w:val="Comment-Grader"/>
+      </w:pPr>
+      <w:r>
+        <w:rPr>
+          <w:rFonts w:ascii="Arial" w:hAnsi="Arial" w:cs="Arial"/>
+          <w:b/>
+          <w:bCs/>
+          <w:noProof/>
+          <w:color w:val="000000"/>
+          <w:bdr w:val="none" w:sz="0" w:space="0" w:color="auto" w:frame="1"/>
+        </w:rPr>
+        <w:lastRenderedPageBreak/>
+        <w:drawing>
+          <wp:inline distT="0" distB="0" distL="0" distR="0" wp14:anchorId="236F633E" wp14:editId="474EEE5F">
+            <wp:extent cx="5731510" cy="2371791"/>
+            <wp:effectExtent l="0" t="0" r="2540" b="9525"/>
+            <wp:docPr id="1052626619" name="Imagen 3" descr="Interfaz de usuario gráfica, Aplicación&#10;&#10;El contenido generado por IA puede ser incorrecto."/>
+            <wp:cNvGraphicFramePr>
+              <a:graphicFrameLocks xmlns:a="http://schemas.openxmlformats.org/drawingml/2006/main" noChangeAspect="1"/>
+            </wp:cNvGraphicFramePr>
+            <a:graphic xmlns:a="http://schemas.openxmlformats.org/drawingml/2006/main">
+              <a:graphicData uri="http://schemas.openxmlformats.org/drawingml/2006/picture">
+                <pic:pic xmlns:pic="http://schemas.openxmlformats.org/drawingml/2006/picture">
+                  <pic:nvPicPr>
+                    <pic:cNvPr id="1052626619" name="Imagen 3" descr="Interfaz de usuario gráfica, Aplicación&#10;&#10;El contenido generado por IA puede ser incorrecto."/>
+                    <pic:cNvPicPr>
+                      <a:picLocks noChangeAspect="1" noChangeArrowheads="1"/>
+                    </pic:cNvPicPr>
+                  </pic:nvPicPr>
+                  <pic:blipFill>
+                    <a:blip r:embed="rId27" cstate="print">
+                      <a:extLst>
+                        <a:ext uri="{28A0092B-C50C-407E-A947-70E740481C1C}">
+                          <a14:useLocalDpi xmlns:a14="http://schemas.microsoft.com/office/drawing/2010/main" val="0"/>
+                        </a:ext>
+                      </a:extLst>
+                    </a:blip>
+                    <a:srcRect/>
+                    <a:stretch>
+                      <a:fillRect/>
+                    </a:stretch>
+                  </pic:blipFill>
+                  <pic:spPr bwMode="auto">
+                    <a:xfrm>
+                      <a:off x="0" y="0"/>
+                      <a:ext cx="5731510" cy="2371791"/>
+                    </a:xfrm>
+                    <a:prstGeom prst="rect">
+                      <a:avLst/>
+                    </a:prstGeom>
+                    <a:noFill/>
+                    <a:ln>
+                      <a:noFill/>
+                    </a:ln>
+                  </pic:spPr>
+                </pic:pic>
+              </a:graphicData>
+            </a:graphic>
+          </wp:inline>
+        </w:drawing>
+      </w:r>
+    </w:p>
+    <w:p>
+      <w:pPr>
         <w:pStyle w:val="Requirement-Header"/>
       </w:pPr>
       <w:r>
@@ -3369,7 +6997,6 @@
           <w15:appearance w15:val="hidden"/>
           <w:text/>
         </w:sdtPr>
-        <w:sdtEndPr/>
         <w:sdtContent>
           <w:r>
             <w:t xml:space="preserve">   </w:t>
@@ -3462,7 +7089,6 @@
           <w15:appearance w15:val="hidden"/>
           <w:text/>
         </w:sdtPr>
-        <w:sdtEndPr/>
         <w:sdtContent>
           <w:r>
             <w:t xml:space="preserve">  </w:t>
@@ -3536,7 +7162,6 @@
           <w15:appearance w15:val="hidden"/>
           <w:text/>
         </w:sdtPr>
-        <w:sdtEndPr/>
         <w:sdtContent>
           <w:r>
             <w:t xml:space="preserve">  </w:t>
@@ -3626,7 +7251,6 @@
           </w:placeholder>
           <w:text/>
         </w:sdtPr>
-        <w:sdtEndPr/>
         <w:sdtContent>
           <w:r>
             <w:t xml:space="preserve">  </w:t>
@@ -3693,7 +7317,6 @@
           <w15:appearance w15:val="hidden"/>
           <w:text/>
         </w:sdtPr>
-        <w:sdtEndPr/>
         <w:sdtContent>
           <w:r>
             <w:t xml:space="preserve">  </w:t>
@@ -3734,7 +7357,6 @@
           </w:placeholder>
           <w:text/>
         </w:sdtPr>
-        <w:sdtEndPr/>
         <w:sdtContent>
           <w:r>
             <w:t xml:space="preserve"> </w:t>
@@ -4110,7 +7732,6 @@
           <w15:appearance w15:val="hidden"/>
           <w:text/>
         </w:sdtPr>
-        <w:sdtEndPr/>
         <w:sdtContent>
           <w:r>
             <w:rPr>
@@ -4220,7 +7841,6 @@
           <w15:appearance w15:val="hidden"/>
           <w:text/>
         </w:sdtPr>
-        <w:sdtEndPr/>
         <w:sdtContent>
           <w:r>
             <w:t xml:space="preserve">  </w:t>
@@ -4335,7 +7955,6 @@
           <w15:appearance w15:val="hidden"/>
           <w:text/>
         </w:sdtPr>
-        <w:sdtEndPr/>
         <w:sdtContent>
           <w:r>
             <w:t xml:space="preserve">    </w:t>
@@ -4399,7 +8018,6 @@
           <w15:appearance w15:val="hidden"/>
           <w:text/>
         </w:sdtPr>
-        <w:sdtEndPr/>
         <w:sdtContent>
           <w:r>
             <w:t xml:space="preserve">    </w:t>
@@ -4480,7 +8098,6 @@
           <w15:appearance w15:val="hidden"/>
           <w:text/>
         </w:sdtPr>
-        <w:sdtEndPr/>
         <w:sdtContent>
           <w:r>
             <w:t xml:space="preserve">    </w:t>
@@ -4547,7 +8164,6 @@
           <w15:appearance w15:val="hidden"/>
           <w:text/>
         </w:sdtPr>
-        <w:sdtEndPr/>
         <w:sdtContent>
           <w:r>
             <w:t xml:space="preserve">    </w:t>
@@ -4629,7 +8245,6 @@
           </w:placeholder>
           <w:text/>
         </w:sdtPr>
-        <w:sdtEndPr/>
         <w:sdtContent>
           <w:r>
             <w:t xml:space="preserve">    </w:t>
@@ -4745,7 +8360,6 @@
           <w15:appearance w15:val="hidden"/>
           <w:text/>
         </w:sdtPr>
-        <w:sdtEndPr/>
         <w:sdtContent>
           <w:r>
             <w:t xml:space="preserve">    </w:t>
@@ -4789,7 +8403,6 @@
           <w15:appearance w15:val="hidden"/>
           <w:text/>
         </w:sdtPr>
-        <w:sdtEndPr/>
         <w:sdtContent>
           <w:r>
             <w:t xml:space="preserve">    </w:t>
@@ -4928,7 +8541,6 @@
           <w15:appearance w15:val="hidden"/>
           <w:text/>
         </w:sdtPr>
-        <w:sdtEndPr/>
         <w:sdtContent>
           <w:r>
             <w:t xml:space="preserve">    </w:t>
@@ -4961,7 +8573,6 @@
           <w15:appearance w15:val="hidden"/>
           <w:text/>
         </w:sdtPr>
-        <w:sdtEndPr/>
         <w:sdtContent>
           <w:r>
             <w:t xml:space="preserve">   </w:t>
@@ -5093,7 +8704,6 @@
           <w15:appearance w15:val="hidden"/>
           <w:text/>
         </w:sdtPr>
-        <w:sdtEndPr/>
         <w:sdtContent>
           <w:r>
             <w:rPr>
@@ -5191,7 +8801,6 @@
           <w15:appearance w15:val="hidden"/>
           <w:text/>
         </w:sdtPr>
-        <w:sdtEndPr/>
         <w:sdtContent>
           <w:r>
             <w:t xml:space="preserve">    </w:t>
@@ -5230,7 +8839,6 @@
           <w15:appearance w15:val="hidden"/>
           <w:text/>
         </w:sdtPr>
-        <w:sdtEndPr/>
         <w:sdtContent>
           <w:r>
             <w:rPr>
@@ -5364,7 +8972,6 @@
           </w:placeholder>
           <w:text/>
         </w:sdtPr>
-        <w:sdtEndPr/>
         <w:sdtContent>
           <w:r>
             <w:t xml:space="preserve">    </w:t>
@@ -5436,7 +9043,6 @@
           </w:placeholder>
           <w:text/>
         </w:sdtPr>
-        <w:sdtEndPr/>
         <w:sdtContent>
           <w:r>
             <w:t xml:space="preserve">    </w:t>
@@ -5512,7 +9118,6 @@
           <w15:appearance w15:val="hidden"/>
           <w:text/>
         </w:sdtPr>
-        <w:sdtEndPr/>
         <w:sdtContent>
           <w:r>
             <w:t xml:space="preserve">    </w:t>
@@ -5553,7 +9158,6 @@
           </w:placeholder>
           <w:text/>
         </w:sdtPr>
-        <w:sdtEndPr/>
         <w:sdtContent>
           <w:r>
             <w:rPr>
@@ -5691,7 +9295,6 @@
           <w15:appearance w15:val="hidden"/>
           <w:text/>
         </w:sdtPr>
-        <w:sdtEndPr/>
         <w:sdtContent>
           <w:r>
             <w:t xml:space="preserve">    </w:t>
@@ -5734,7 +9337,6 @@
           </w:placeholder>
           <w:text/>
         </w:sdtPr>
-        <w:sdtEndPr/>
         <w:sdtContent>
           <w:r>
             <w:t xml:space="preserve">    </w:t>
@@ -5769,7 +9371,6 @@
           </w:placeholder>
           <w:text/>
         </w:sdtPr>
-        <w:sdtEndPr/>
         <w:sdtContent>
           <w:r>
             <w:t xml:space="preserve">    </w:t>
@@ -8760,12 +12361,6 @@
     <w:pitch w:val="variable"/>
     <w:sig w:usb0="E00002FF" w:usb1="2AC7FDFF" w:usb2="00000016" w:usb3="00000000" w:csb0="0002009F" w:csb1="00000000"/>
   </w:font>
-  <w:font w:name="Aptos">
-    <w:charset w:val="00"/>
-    <w:family w:val="swiss"/>
-    <w:pitch w:val="variable"/>
-    <w:sig w:usb0="20000287" w:usb1="00000003" w:usb2="00000000" w:usb3="00000000" w:csb0="0000019F" w:csb1="00000000"/>
-  </w:font>
   <w:font w:name="Yu Mincho">
     <w:altName w:val="游明朝"/>
     <w:charset w:val="80"/>
@@ -8773,19 +12368,12 @@
     <w:pitch w:val="variable"/>
     <w:sig w:usb0="800002E7" w:usb1="2AC7FCFF" w:usb2="00000012" w:usb3="00000000" w:csb0="0002009F" w:csb1="00000000"/>
   </w:font>
-  <w:font w:name="Aptos Display">
-    <w:charset w:val="00"/>
-    <w:family w:val="swiss"/>
-    <w:pitch w:val="variable"/>
-    <w:sig w:usb0="20000287" w:usb1="00000003" w:usb2="00000000" w:usb3="00000000" w:csb0="0000019F" w:csb1="00000000"/>
-  </w:font>
 </w:fonts>
 </file>
 
 <file path=word/glossary/settings.xml><?xml version="1.0" encoding="utf-8"?>
 <w:settings xmlns:mc="http://schemas.openxmlformats.org/markup-compatibility/2006" xmlns:o="urn:schemas-microsoft-com:office:office" xmlns:r="http://schemas.openxmlformats.org/officeDocument/2006/relationships" xmlns:m="http://schemas.openxmlformats.org/officeDocument/2006/math" xmlns:v="urn:schemas-microsoft-com:vml" xmlns:w10="urn:schemas-microsoft-com:office:word" xmlns:w="http://schemas.openxmlformats.org/wordprocessingml/2006/main" xmlns:w14="http://schemas.microsoft.com/office/word/2010/wordml" xmlns:w15="http://schemas.microsoft.com/office/word/2012/wordml" xmlns:w16cex="http://schemas.microsoft.com/office/word/2018/wordml/cex" xmlns:w16cid="http://schemas.microsoft.com/office/word/2016/wordml/cid" xmlns:w16="http://schemas.microsoft.com/office/word/2018/wordml" xmlns:w16du="http://schemas.microsoft.com/office/word/2023/wordml/word16du" xmlns:w16sdtdh="http://schemas.microsoft.com/office/word/2020/wordml/sdtdatahash" xmlns:w16sdtfl="http://schemas.microsoft.com/office/word/2024/wordml/sdtformatlock" xmlns:w16se="http://schemas.microsoft.com/office/word/2015/wordml/symex" xmlns:sl="http://schemas.openxmlformats.org/schemaLibrary/2006/main" mc:Ignorable="w14 w15 w16se w16cid w16 w16cex w16sdtdh w16sdtfl w16du">
   <w:view w:val="normal"/>
-  <w:revisionView w:inkAnnotations="0"/>
   <w:defaultTabStop w:val="708"/>
   <w:hyphenationZone w:val="425"/>
   <w:characterSpacingControl w:val="doNotCompress"/>
@@ -8805,6 +12393,7 @@
     <w:rsid w:val="001221F0"/>
     <w:rsid w:val="001942D6"/>
     <w:rsid w:val="001B7228"/>
+    <w:rsid w:val="001E4D23"/>
     <w:rsid w:val="00250265"/>
     <w:rsid w:val="002C1814"/>
     <w:rsid w:val="00354637"/>
@@ -8814,6 +12403,7 @@
     <w:rsid w:val="003936CA"/>
     <w:rsid w:val="003B0252"/>
     <w:rsid w:val="004D7778"/>
+    <w:rsid w:val="005070DD"/>
     <w:rsid w:val="00532E78"/>
     <w:rsid w:val="005351FA"/>
     <w:rsid w:val="005F0BD3"/>
@@ -8846,7 +12436,6 @@
     <w:rsid w:val="00EF214B"/>
     <w:rsid w:val="00F57527"/>
     <w:rsid w:val="00F64E54"/>
-    <w:rsid w:val="00F67C25"/>
     <w:rsid w:val="00FA7306"/>
     <w:rsid w:val="00FC63B1"/>
     <w:rsid w:val="00FC6CD0"/>

</xml_diff>